<commit_message>
Deployed b7a7dd6 with MkDocs version: 1.6.1
</commit_message>
<xml_diff>
--- a/uploads/w2/word/1. Sebelum diformat - Proposal Skripsi.docx
+++ b/uploads/w2/word/1. Sebelum diformat - Proposal Skripsi.docx
@@ -1,11 +1,8 @@
 
 <file path=word/document.xml><?xml version="1.0" encoding="utf-8"?>
-<w:document xmlns:wpc="http://schemas.microsoft.com/office/word/2010/wordprocessingCanvas" xmlns:cx="http://schemas.microsoft.com/office/drawing/2014/chartex" xmlns:cx1="http://schemas.microsoft.com/office/drawing/2015/9/8/chartex" xmlns:cx2="http://schemas.microsoft.com/office/drawing/2015/10/21/chartex" xmlns:cx3="http://schemas.microsoft.com/office/drawing/2016/5/9/chartex" xmlns:cx4="http://schemas.microsoft.com/office/drawing/2016/5/10/chartex" xmlns:cx5="http://schemas.microsoft.com/office/drawing/2016/5/11/chartex" xmlns:cx6="http://schemas.microsoft.com/office/drawing/2016/5/12/chartex" xmlns:cx7="http://schemas.microsoft.com/office/drawing/2016/5/13/chartex" xmlns:cx8="http://schemas.microsoft.com/office/drawing/2016/5/14/chartex" xmlns:mc="http://schemas.openxmlformats.org/markup-compatibility/2006" xmlns:aink="http://schemas.microsoft.com/office/drawing/2016/ink" xmlns:am3d="http://schemas.microsoft.com/office/drawing/2017/model3d" xmlns:o="urn:schemas-microsoft-com:office:office" xmlns:r="http://schemas.openxmlformats.org/officeDocument/2006/relationships" xmlns:m="http://schemas.openxmlformats.org/officeDocument/2006/math" xmlns:v="urn:schemas-microsoft-com:vml" xmlns:wp14="http://schemas.microsoft.com/office/word/2010/wordprocessingDrawing" xmlns:wp="http://schemas.openxmlformats.org/drawingml/2006/wordprocessingDrawing" xmlns:w10="urn:schemas-microsoft-com:office:word" xmlns:w="http://schemas.openxmlformats.org/wordprocessingml/2006/main" xmlns:w14="http://schemas.microsoft.com/office/word/2010/wordml" xmlns:w15="http://schemas.microsoft.com/office/word/2012/wordml" xmlns:w16cex="http://schemas.microsoft.com/office/word/2018/wordml/cex" xmlns:w16cid="http://schemas.microsoft.com/office/word/2016/wordml/cid" xmlns:w16="http://schemas.microsoft.com/office/word/2018/wordml" xmlns:w16sdtdh="http://schemas.microsoft.com/office/word/2020/wordml/sdtdatahash" xmlns:w16se="http://schemas.microsoft.com/office/word/2015/wordml/symex" xmlns:wpg="http://schemas.microsoft.com/office/word/2010/wordprocessingGroup" xmlns:wpi="http://schemas.microsoft.com/office/word/2010/wordprocessingInk" xmlns:wne="http://schemas.microsoft.com/office/word/2006/wordml" xmlns:wps="http://schemas.microsoft.com/office/word/2010/wordprocessingShape" mc:Ignorable="w14 w15 w16se w16cid w16 w16cex w16sdtdh wp14">
+<w:document xmlns:wpc="http://schemas.microsoft.com/office/word/2010/wordprocessingCanvas" xmlns:cx="http://schemas.microsoft.com/office/drawing/2014/chartex" xmlns:cx1="http://schemas.microsoft.com/office/drawing/2015/9/8/chartex" xmlns:cx2="http://schemas.microsoft.com/office/drawing/2015/10/21/chartex" xmlns:cx3="http://schemas.microsoft.com/office/drawing/2016/5/9/chartex" xmlns:cx4="http://schemas.microsoft.com/office/drawing/2016/5/10/chartex" xmlns:cx5="http://schemas.microsoft.com/office/drawing/2016/5/11/chartex" xmlns:cx6="http://schemas.microsoft.com/office/drawing/2016/5/12/chartex" xmlns:cx7="http://schemas.microsoft.com/office/drawing/2016/5/13/chartex" xmlns:cx8="http://schemas.microsoft.com/office/drawing/2016/5/14/chartex" xmlns:mc="http://schemas.openxmlformats.org/markup-compatibility/2006" xmlns:aink="http://schemas.microsoft.com/office/drawing/2016/ink" xmlns:am3d="http://schemas.microsoft.com/office/drawing/2017/model3d" xmlns:o="urn:schemas-microsoft-com:office:office" xmlns:oel="http://schemas.microsoft.com/office/2019/extlst" xmlns:r="http://schemas.openxmlformats.org/officeDocument/2006/relationships" xmlns:m="http://schemas.openxmlformats.org/officeDocument/2006/math" xmlns:v="urn:schemas-microsoft-com:vml" xmlns:wp14="http://schemas.microsoft.com/office/word/2010/wordprocessingDrawing" xmlns:wp="http://schemas.openxmlformats.org/drawingml/2006/wordprocessingDrawing" xmlns:w10="urn:schemas-microsoft-com:office:word" xmlns:w="http://schemas.openxmlformats.org/wordprocessingml/2006/main" xmlns:w14="http://schemas.microsoft.com/office/word/2010/wordml" xmlns:w15="http://schemas.microsoft.com/office/word/2012/wordml" xmlns:w16cex="http://schemas.microsoft.com/office/word/2018/wordml/cex" xmlns:w16cid="http://schemas.microsoft.com/office/word/2016/wordml/cid" xmlns:w16="http://schemas.microsoft.com/office/word/2018/wordml" xmlns:w16du="http://schemas.microsoft.com/office/word/2023/wordml/word16du" xmlns:w16sdtdh="http://schemas.microsoft.com/office/word/2020/wordml/sdtdatahash" xmlns:w16se="http://schemas.microsoft.com/office/word/2015/wordml/symex" xmlns:wpg="http://schemas.microsoft.com/office/word/2010/wordprocessingGroup" xmlns:wpi="http://schemas.microsoft.com/office/word/2010/wordprocessingInk" xmlns:wne="http://schemas.microsoft.com/office/word/2006/wordml" xmlns:wps="http://schemas.microsoft.com/office/word/2010/wordprocessingShape" mc:Ignorable="w14 w15 w16se w16cid w16 w16cex w16sdtdh w16du wp14">
   <w:body>
     <w:p>
-      <w:pPr>
-        <w:pStyle w:val="Heading1"/>
-      </w:pPr>
       <w:bookmarkStart w:id="0" w:name="_Toc180406477"/>
       <w:r>
         <w:t>HALAMAN JUDUL</w:t>
@@ -14,8 +11,6 @@
     </w:p>
     <w:p>
       <w:pPr>
-        <w:pStyle w:val="Heading1"/>
-        <w:jc w:val="left"/>
         <w:sectPr>
           <w:footerReference w:type="default" r:id="rId8"/>
           <w:pgSz w:w="11906" w:h="16838"/>
@@ -28,9 +23,6 @@
       <w:bookmarkStart w:id="1" w:name="_Toc180406478"/>
     </w:p>
     <w:p>
-      <w:pPr>
-        <w:pStyle w:val="Heading1"/>
-      </w:pPr>
       <w:r>
         <w:lastRenderedPageBreak/>
         <w:t>HALAMAN PERSETUJUAN</w:t>
@@ -38,17 +30,11 @@
       <w:bookmarkEnd w:id="1"/>
     </w:p>
     <w:p>
-      <w:pPr>
-        <w:pStyle w:val="Heading1"/>
-      </w:pPr>
       <w:r>
         <w:br w:type="page"/>
       </w:r>
     </w:p>
     <w:p>
-      <w:pPr>
-        <w:pStyle w:val="Heading1"/>
-      </w:pPr>
       <w:bookmarkStart w:id="2" w:name="_Toc180406479"/>
       <w:r>
         <w:lastRenderedPageBreak/>
@@ -66,29 +52,15 @@
       </w:sdtPr>
       <w:sdtEndPr>
         <w:rPr>
-          <w:rFonts w:asciiTheme="minorHAnsi" w:eastAsiaTheme="minorHAnsi" w:hAnsiTheme="minorHAnsi" w:cstheme="minorBidi"/>
           <w:b/>
           <w:bCs/>
           <w:noProof/>
-          <w:color w:val="auto"/>
-          <w:kern w:val="2"/>
-          <w:sz w:val="22"/>
-          <w:szCs w:val="22"/>
-          <w14:ligatures w14:val="standardContextual"/>
         </w:rPr>
       </w:sdtEndPr>
       <w:sdtContent>
+        <w:p/>
         <w:p>
           <w:pPr>
-            <w:pStyle w:val="TOCHeading"/>
-          </w:pPr>
-        </w:p>
-        <w:p>
-          <w:pPr>
-            <w:pStyle w:val="TOC1"/>
-            <w:tabs>
-              <w:tab w:val="right" w:leader="dot" w:pos="9016"/>
-            </w:tabs>
             <w:rPr>
               <w:noProof/>
             </w:rPr>
@@ -162,10 +134,6 @@
         </w:p>
         <w:p>
           <w:pPr>
-            <w:pStyle w:val="TOC1"/>
-            <w:tabs>
-              <w:tab w:val="right" w:leader="dot" w:pos="9016"/>
-            </w:tabs>
             <w:rPr>
               <w:noProof/>
             </w:rPr>
@@ -230,10 +198,6 @@
         </w:p>
         <w:p>
           <w:pPr>
-            <w:pStyle w:val="TOC1"/>
-            <w:tabs>
-              <w:tab w:val="right" w:leader="dot" w:pos="9016"/>
-            </w:tabs>
             <w:rPr>
               <w:noProof/>
             </w:rPr>
@@ -298,10 +262,6 @@
         </w:p>
         <w:p>
           <w:pPr>
-            <w:pStyle w:val="TOC1"/>
-            <w:tabs>
-              <w:tab w:val="right" w:leader="dot" w:pos="9016"/>
-            </w:tabs>
             <w:rPr>
               <w:noProof/>
             </w:rPr>
@@ -366,10 +326,6 @@
         </w:p>
         <w:p>
           <w:pPr>
-            <w:pStyle w:val="TOC1"/>
-            <w:tabs>
-              <w:tab w:val="right" w:leader="dot" w:pos="9016"/>
-            </w:tabs>
             <w:rPr>
               <w:noProof/>
             </w:rPr>
@@ -434,10 +390,6 @@
         </w:p>
         <w:p>
           <w:pPr>
-            <w:pStyle w:val="TOC1"/>
-            <w:tabs>
-              <w:tab w:val="right" w:leader="dot" w:pos="9016"/>
-            </w:tabs>
             <w:rPr>
               <w:noProof/>
             </w:rPr>
@@ -502,11 +454,6 @@
         </w:p>
         <w:p>
           <w:pPr>
-            <w:pStyle w:val="TOC2"/>
-            <w:tabs>
-              <w:tab w:val="left" w:pos="660"/>
-              <w:tab w:val="right" w:leader="dot" w:pos="9016"/>
-            </w:tabs>
             <w:rPr>
               <w:noProof/>
             </w:rPr>
@@ -584,11 +531,6 @@
         </w:p>
         <w:p>
           <w:pPr>
-            <w:pStyle w:val="TOC2"/>
-            <w:tabs>
-              <w:tab w:val="left" w:pos="660"/>
-              <w:tab w:val="right" w:leader="dot" w:pos="9016"/>
-            </w:tabs>
             <w:rPr>
               <w:noProof/>
             </w:rPr>
@@ -666,11 +608,6 @@
         </w:p>
         <w:p>
           <w:pPr>
-            <w:pStyle w:val="TOC2"/>
-            <w:tabs>
-              <w:tab w:val="left" w:pos="660"/>
-              <w:tab w:val="right" w:leader="dot" w:pos="9016"/>
-            </w:tabs>
             <w:rPr>
               <w:noProof/>
             </w:rPr>
@@ -748,11 +685,6 @@
         </w:p>
         <w:p>
           <w:pPr>
-            <w:pStyle w:val="TOC2"/>
-            <w:tabs>
-              <w:tab w:val="left" w:pos="660"/>
-              <w:tab w:val="right" w:leader="dot" w:pos="9016"/>
-            </w:tabs>
             <w:rPr>
               <w:noProof/>
             </w:rPr>
@@ -830,11 +762,6 @@
         </w:p>
         <w:p>
           <w:pPr>
-            <w:pStyle w:val="TOC2"/>
-            <w:tabs>
-              <w:tab w:val="left" w:pos="660"/>
-              <w:tab w:val="right" w:leader="dot" w:pos="9016"/>
-            </w:tabs>
             <w:rPr>
               <w:noProof/>
             </w:rPr>
@@ -912,11 +839,6 @@
         </w:p>
         <w:p>
           <w:pPr>
-            <w:pStyle w:val="TOC2"/>
-            <w:tabs>
-              <w:tab w:val="left" w:pos="660"/>
-              <w:tab w:val="right" w:leader="dot" w:pos="9016"/>
-            </w:tabs>
             <w:rPr>
               <w:noProof/>
             </w:rPr>
@@ -994,10 +916,6 @@
         </w:p>
         <w:p>
           <w:pPr>
-            <w:pStyle w:val="TOC1"/>
-            <w:tabs>
-              <w:tab w:val="right" w:leader="dot" w:pos="9016"/>
-            </w:tabs>
             <w:rPr>
               <w:noProof/>
             </w:rPr>
@@ -1062,11 +980,6 @@
         </w:p>
         <w:p>
           <w:pPr>
-            <w:pStyle w:val="TOC2"/>
-            <w:tabs>
-              <w:tab w:val="left" w:pos="660"/>
-              <w:tab w:val="right" w:leader="dot" w:pos="9016"/>
-            </w:tabs>
             <w:rPr>
               <w:noProof/>
             </w:rPr>
@@ -1144,11 +1057,6 @@
         </w:p>
         <w:p>
           <w:pPr>
-            <w:pStyle w:val="TOC2"/>
-            <w:tabs>
-              <w:tab w:val="left" w:pos="660"/>
-              <w:tab w:val="right" w:leader="dot" w:pos="9016"/>
-            </w:tabs>
             <w:rPr>
               <w:noProof/>
             </w:rPr>
@@ -1226,11 +1134,6 @@
         </w:p>
         <w:p>
           <w:pPr>
-            <w:pStyle w:val="TOC2"/>
-            <w:tabs>
-              <w:tab w:val="left" w:pos="660"/>
-              <w:tab w:val="right" w:leader="dot" w:pos="9016"/>
-            </w:tabs>
             <w:rPr>
               <w:noProof/>
             </w:rPr>
@@ -1308,11 +1211,6 @@
         </w:p>
         <w:p>
           <w:pPr>
-            <w:pStyle w:val="TOC2"/>
-            <w:tabs>
-              <w:tab w:val="left" w:pos="660"/>
-              <w:tab w:val="right" w:leader="dot" w:pos="9016"/>
-            </w:tabs>
             <w:rPr>
               <w:noProof/>
             </w:rPr>
@@ -1390,10 +1288,6 @@
         </w:p>
         <w:p>
           <w:pPr>
-            <w:pStyle w:val="TOC1"/>
-            <w:tabs>
-              <w:tab w:val="right" w:leader="dot" w:pos="9016"/>
-            </w:tabs>
             <w:rPr>
               <w:noProof/>
             </w:rPr>
@@ -1458,11 +1352,6 @@
         </w:p>
         <w:p>
           <w:pPr>
-            <w:pStyle w:val="TOC2"/>
-            <w:tabs>
-              <w:tab w:val="left" w:pos="660"/>
-              <w:tab w:val="right" w:leader="dot" w:pos="9016"/>
-            </w:tabs>
             <w:rPr>
               <w:noProof/>
             </w:rPr>
@@ -1540,11 +1429,6 @@
         </w:p>
         <w:p>
           <w:pPr>
-            <w:pStyle w:val="TOC2"/>
-            <w:tabs>
-              <w:tab w:val="left" w:pos="880"/>
-              <w:tab w:val="right" w:leader="dot" w:pos="9016"/>
-            </w:tabs>
             <w:rPr>
               <w:noProof/>
             </w:rPr>
@@ -1622,11 +1506,6 @@
         </w:p>
         <w:p>
           <w:pPr>
-            <w:pStyle w:val="TOC2"/>
-            <w:tabs>
-              <w:tab w:val="left" w:pos="660"/>
-              <w:tab w:val="right" w:leader="dot" w:pos="9016"/>
-            </w:tabs>
             <w:rPr>
               <w:noProof/>
             </w:rPr>
@@ -1704,10 +1583,6 @@
         </w:p>
         <w:p>
           <w:pPr>
-            <w:pStyle w:val="TOC1"/>
-            <w:tabs>
-              <w:tab w:val="right" w:leader="dot" w:pos="9016"/>
-            </w:tabs>
             <w:rPr>
               <w:noProof/>
             </w:rPr>
@@ -1772,10 +1647,6 @@
         </w:p>
         <w:p>
           <w:pPr>
-            <w:pStyle w:val="TOC1"/>
-            <w:tabs>
-              <w:tab w:val="right" w:leader="dot" w:pos="9016"/>
-            </w:tabs>
             <w:rPr>
               <w:noProof/>
             </w:rPr>
@@ -1840,10 +1711,6 @@
         </w:p>
         <w:p>
           <w:pPr>
-            <w:pStyle w:val="TOC1"/>
-            <w:tabs>
-              <w:tab w:val="right" w:leader="dot" w:pos="9016"/>
-            </w:tabs>
             <w:rPr>
               <w:noProof/>
             </w:rPr>
@@ -1920,17 +1787,11 @@
     </w:sdt>
     <w:p/>
     <w:p>
-      <w:pPr>
-        <w:pStyle w:val="Heading1"/>
-      </w:pPr>
       <w:r>
         <w:br w:type="page"/>
       </w:r>
     </w:p>
     <w:p>
-      <w:pPr>
-        <w:pStyle w:val="Heading1"/>
-      </w:pPr>
       <w:bookmarkStart w:id="3" w:name="_Toc180406480"/>
       <w:r>
         <w:lastRenderedPageBreak/>
@@ -1940,10 +1801,6 @@
     </w:p>
     <w:p>
       <w:pPr>
-        <w:pStyle w:val="TableofFigures"/>
-        <w:tabs>
-          <w:tab w:val="right" w:leader="dot" w:pos="9016"/>
-        </w:tabs>
         <w:rPr>
           <w:noProof/>
         </w:rPr>
@@ -2025,9 +1882,6 @@
       </w:r>
     </w:p>
     <w:p>
-      <w:pPr>
-        <w:pStyle w:val="Heading1"/>
-      </w:pPr>
       <w:bookmarkStart w:id="4" w:name="_Toc180406481"/>
       <w:r>
         <w:lastRenderedPageBreak/>
@@ -2037,10 +1891,6 @@
     </w:p>
     <w:p>
       <w:pPr>
-        <w:pStyle w:val="TableofFigures"/>
-        <w:tabs>
-          <w:tab w:val="right" w:leader="dot" w:pos="9016"/>
-        </w:tabs>
         <w:rPr>
           <w:rFonts w:eastAsiaTheme="minorEastAsia"/>
           <w:noProof/>
@@ -2136,9 +1986,6 @@
       </w:pPr>
     </w:p>
     <w:p>
-      <w:pPr>
-        <w:pStyle w:val="Heading1"/>
-      </w:pPr>
       <w:bookmarkStart w:id="5" w:name="_Toc180406482"/>
       <w:r>
         <w:lastRenderedPageBreak/>
@@ -2147,9 +1994,6 @@
       <w:bookmarkEnd w:id="5"/>
     </w:p>
     <w:p>
-      <w:pPr>
-        <w:pStyle w:val="Heading2"/>
-      </w:pPr>
       <w:bookmarkStart w:id="6" w:name="_Toc180406483"/>
       <w:r>
         <w:t>Latar Belakang</w:t>
@@ -2158,7 +2002,6 @@
     </w:p>
     <w:p>
       <w:pPr>
-        <w:pStyle w:val="Heading2"/>
         <w:sectPr>
           <w:pgSz w:w="11906" w:h="16838"/>
           <w:pgMar w:top="1440" w:right="1440" w:bottom="1440" w:left="1440" w:header="708" w:footer="708" w:gutter="0"/>
@@ -2169,9 +2012,6 @@
       </w:pPr>
     </w:p>
     <w:p>
-      <w:pPr>
-        <w:pStyle w:val="Heading2"/>
-      </w:pPr>
       <w:bookmarkStart w:id="7" w:name="_Toc180406484"/>
       <w:r>
         <w:lastRenderedPageBreak/>
@@ -2180,9 +2020,6 @@
       <w:bookmarkEnd w:id="7"/>
     </w:p>
     <w:p>
-      <w:pPr>
-        <w:pStyle w:val="Heading2"/>
-      </w:pPr>
       <w:bookmarkStart w:id="8" w:name="_Toc180406485"/>
       <w:r>
         <w:t>Tujuan Penelitian</w:t>
@@ -2190,9 +2027,6 @@
       <w:bookmarkEnd w:id="8"/>
     </w:p>
     <w:p>
-      <w:pPr>
-        <w:pStyle w:val="Heading2"/>
-      </w:pPr>
       <w:bookmarkStart w:id="9" w:name="_Toc180406486"/>
       <w:r>
         <w:t>Ruang Lingkup Penelitian</w:t>
@@ -2200,17 +2034,11 @@
       <w:bookmarkEnd w:id="9"/>
     </w:p>
     <w:p>
-      <w:pPr>
-        <w:pStyle w:val="Heading2"/>
-      </w:pPr>
       <w:r>
         <w:br w:type="page"/>
       </w:r>
     </w:p>
     <w:p>
-      <w:pPr>
-        <w:pStyle w:val="Heading2"/>
-      </w:pPr>
       <w:bookmarkStart w:id="10" w:name="_Toc180406487"/>
       <w:r>
         <w:lastRenderedPageBreak/>
@@ -2219,9 +2047,6 @@
       <w:bookmarkEnd w:id="10"/>
     </w:p>
     <w:p>
-      <w:pPr>
-        <w:pStyle w:val="Heading2"/>
-      </w:pPr>
       <w:bookmarkStart w:id="11" w:name="_Toc180406488"/>
       <w:r>
         <w:t>Sistematika Penulisan Skripsi</w:t>
@@ -2230,7 +2055,6 @@
     </w:p>
     <w:p>
       <w:pPr>
-        <w:pStyle w:val="Heading1"/>
         <w:sectPr>
           <w:headerReference w:type="default" r:id="rId10"/>
           <w:footerReference w:type="default" r:id="rId11"/>
@@ -2242,9 +2066,6 @@
       </w:pPr>
     </w:p>
     <w:p>
-      <w:pPr>
-        <w:pStyle w:val="Heading1"/>
-      </w:pPr>
       <w:bookmarkStart w:id="12" w:name="_Toc180406489"/>
       <w:r>
         <w:lastRenderedPageBreak/>
@@ -2253,9 +2074,6 @@
       <w:bookmarkEnd w:id="12"/>
     </w:p>
     <w:p>
-      <w:pPr>
-        <w:pStyle w:val="Heading2"/>
-      </w:pPr>
       <w:bookmarkStart w:id="13" w:name="_Toc180406490"/>
       <w:r>
         <w:t>Teori A</w:t>
@@ -2264,93 +2082,59 @@
     </w:p>
     <w:p>
       <w:pPr>
-        <w:pStyle w:val="Caption"/>
-        <w:jc w:val="center"/>
         <w:rPr>
           <w:rFonts w:ascii="Times New Roman" w:hAnsi="Times New Roman" w:cs="Times New Roman"/>
-          <w:i w:val="0"/>
-          <w:iCs w:val="0"/>
-          <w:color w:val="auto"/>
-          <w:sz w:val="22"/>
-          <w:szCs w:val="22"/>
+          <w:i/>
+          <w:iCs/>
         </w:rPr>
       </w:pPr>
       <w:bookmarkStart w:id="14" w:name="_Toc180407935"/>
       <w:r>
         <w:rPr>
           <w:rFonts w:ascii="Times New Roman" w:hAnsi="Times New Roman" w:cs="Times New Roman"/>
-          <w:i w:val="0"/>
-          <w:iCs w:val="0"/>
-          <w:color w:val="auto"/>
-          <w:sz w:val="22"/>
-          <w:szCs w:val="22"/>
         </w:rPr>
         <w:t xml:space="preserve">Gambar </w:t>
       </w:r>
       <w:r>
         <w:rPr>
           <w:rFonts w:ascii="Times New Roman" w:hAnsi="Times New Roman" w:cs="Times New Roman"/>
-          <w:i w:val="0"/>
-          <w:iCs w:val="0"/>
-          <w:color w:val="auto"/>
-          <w:sz w:val="22"/>
-          <w:szCs w:val="22"/>
+          <w:i/>
+          <w:iCs/>
         </w:rPr>
         <w:fldChar w:fldCharType="begin"/>
       </w:r>
       <w:r>
         <w:rPr>
           <w:rFonts w:ascii="Times New Roman" w:hAnsi="Times New Roman" w:cs="Times New Roman"/>
-          <w:i w:val="0"/>
-          <w:iCs w:val="0"/>
-          <w:color w:val="auto"/>
-          <w:sz w:val="22"/>
-          <w:szCs w:val="22"/>
         </w:rPr>
         <w:instrText xml:space="preserve"> SEQ Gambar \* ARABIC </w:instrText>
       </w:r>
       <w:r>
         <w:rPr>
           <w:rFonts w:ascii="Times New Roman" w:hAnsi="Times New Roman" w:cs="Times New Roman"/>
-          <w:i w:val="0"/>
-          <w:iCs w:val="0"/>
-          <w:color w:val="auto"/>
-          <w:sz w:val="22"/>
-          <w:szCs w:val="22"/>
+          <w:i/>
+          <w:iCs/>
         </w:rPr>
         <w:fldChar w:fldCharType="separate"/>
       </w:r>
       <w:r>
         <w:rPr>
           <w:rFonts w:ascii="Times New Roman" w:hAnsi="Times New Roman" w:cs="Times New Roman"/>
-          <w:i w:val="0"/>
-          <w:iCs w:val="0"/>
           <w:noProof/>
-          <w:color w:val="auto"/>
-          <w:sz w:val="22"/>
-          <w:szCs w:val="22"/>
         </w:rPr>
         <w:t>1</w:t>
       </w:r>
       <w:r>
         <w:rPr>
           <w:rFonts w:ascii="Times New Roman" w:hAnsi="Times New Roman" w:cs="Times New Roman"/>
-          <w:i w:val="0"/>
-          <w:iCs w:val="0"/>
-          <w:color w:val="auto"/>
-          <w:sz w:val="22"/>
-          <w:szCs w:val="22"/>
+          <w:i/>
+          <w:iCs/>
         </w:rPr>
         <w:fldChar w:fldCharType="end"/>
       </w:r>
       <w:r>
         <w:rPr>
           <w:rFonts w:ascii="Times New Roman" w:hAnsi="Times New Roman" w:cs="Times New Roman"/>
-          <w:i w:val="0"/>
-          <w:iCs w:val="0"/>
-          <w:color w:val="auto"/>
-          <w:sz w:val="22"/>
-          <w:szCs w:val="22"/>
         </w:rPr>
         <w:t xml:space="preserve"> </w:t>
       </w:r>
@@ -2358,11 +2142,6 @@
       <w:r>
         <w:rPr>
           <w:rFonts w:ascii="Times New Roman" w:hAnsi="Times New Roman" w:cs="Times New Roman"/>
-          <w:i w:val="0"/>
-          <w:iCs w:val="0"/>
-          <w:color w:val="auto"/>
-          <w:sz w:val="22"/>
-          <w:szCs w:val="22"/>
         </w:rPr>
         <w:t>Kerangka</w:t>
       </w:r>
@@ -2370,11 +2149,6 @@
       <w:r>
         <w:rPr>
           <w:rFonts w:ascii="Times New Roman" w:hAnsi="Times New Roman" w:cs="Times New Roman"/>
-          <w:i w:val="0"/>
-          <w:iCs w:val="0"/>
-          <w:color w:val="auto"/>
-          <w:sz w:val="22"/>
-          <w:szCs w:val="22"/>
         </w:rPr>
         <w:t xml:space="preserve"> </w:t>
       </w:r>
@@ -2382,11 +2156,6 @@
       <w:r>
         <w:rPr>
           <w:rFonts w:ascii="Times New Roman" w:hAnsi="Times New Roman" w:cs="Times New Roman"/>
-          <w:i w:val="0"/>
-          <w:iCs w:val="0"/>
-          <w:color w:val="auto"/>
-          <w:sz w:val="22"/>
-          <w:szCs w:val="22"/>
         </w:rPr>
         <w:t>Kerja</w:t>
       </w:r>
@@ -2394,11 +2163,6 @@
       <w:r>
         <w:rPr>
           <w:rFonts w:ascii="Times New Roman" w:hAnsi="Times New Roman" w:cs="Times New Roman"/>
-          <w:i w:val="0"/>
-          <w:iCs w:val="0"/>
-          <w:color w:val="auto"/>
-          <w:sz w:val="22"/>
-          <w:szCs w:val="22"/>
         </w:rPr>
         <w:t xml:space="preserve"> </w:t>
       </w:r>
@@ -2406,11 +2170,6 @@
       <w:r>
         <w:rPr>
           <w:rFonts w:ascii="Times New Roman" w:hAnsi="Times New Roman" w:cs="Times New Roman"/>
-          <w:i w:val="0"/>
-          <w:iCs w:val="0"/>
-          <w:color w:val="auto"/>
-          <w:sz w:val="22"/>
-          <w:szCs w:val="22"/>
         </w:rPr>
         <w:t>Teoritis</w:t>
       </w:r>
@@ -2418,11 +2177,6 @@
       <w:r>
         <w:rPr>
           <w:rFonts w:ascii="Times New Roman" w:hAnsi="Times New Roman" w:cs="Times New Roman"/>
-          <w:i w:val="0"/>
-          <w:iCs w:val="0"/>
-          <w:color w:val="auto"/>
-          <w:sz w:val="22"/>
-          <w:szCs w:val="22"/>
         </w:rPr>
         <w:t xml:space="preserve"> </w:t>
       </w:r>
@@ -2430,11 +2184,6 @@
       <w:r>
         <w:rPr>
           <w:rFonts w:ascii="Times New Roman" w:hAnsi="Times New Roman" w:cs="Times New Roman"/>
-          <w:i w:val="0"/>
-          <w:iCs w:val="0"/>
-          <w:color w:val="auto"/>
-          <w:sz w:val="22"/>
-          <w:szCs w:val="22"/>
         </w:rPr>
         <w:t>untuk</w:t>
       </w:r>
@@ -2442,11 +2191,6 @@
       <w:r>
         <w:rPr>
           <w:rFonts w:ascii="Times New Roman" w:hAnsi="Times New Roman" w:cs="Times New Roman"/>
-          <w:i w:val="0"/>
-          <w:iCs w:val="0"/>
-          <w:color w:val="auto"/>
-          <w:sz w:val="22"/>
-          <w:szCs w:val="22"/>
         </w:rPr>
         <w:t xml:space="preserve"> </w:t>
       </w:r>
@@ -2454,11 +2198,6 @@
       <w:r>
         <w:rPr>
           <w:rFonts w:ascii="Times New Roman" w:hAnsi="Times New Roman" w:cs="Times New Roman"/>
-          <w:i w:val="0"/>
-          <w:iCs w:val="0"/>
-          <w:color w:val="auto"/>
-          <w:sz w:val="22"/>
-          <w:szCs w:val="22"/>
         </w:rPr>
         <w:t>Artefak</w:t>
       </w:r>
@@ -2466,11 +2205,6 @@
       <w:r>
         <w:rPr>
           <w:rFonts w:ascii="Times New Roman" w:hAnsi="Times New Roman" w:cs="Times New Roman"/>
-          <w:i w:val="0"/>
-          <w:iCs w:val="0"/>
-          <w:color w:val="auto"/>
-          <w:sz w:val="22"/>
-          <w:szCs w:val="22"/>
         </w:rPr>
         <w:t xml:space="preserve"> Desain yang </w:t>
       </w:r>
@@ -2478,11 +2212,6 @@
       <w:r>
         <w:rPr>
           <w:rFonts w:ascii="Times New Roman" w:hAnsi="Times New Roman" w:cs="Times New Roman"/>
-          <w:i w:val="0"/>
-          <w:iCs w:val="0"/>
-          <w:color w:val="auto"/>
-          <w:sz w:val="22"/>
-          <w:szCs w:val="22"/>
         </w:rPr>
         <w:t>Meningkatkan</w:t>
       </w:r>
@@ -2490,11 +2219,6 @@
       <w:r>
         <w:rPr>
           <w:rFonts w:ascii="Times New Roman" w:hAnsi="Times New Roman" w:cs="Times New Roman"/>
-          <w:i w:val="0"/>
-          <w:iCs w:val="0"/>
-          <w:color w:val="auto"/>
-          <w:sz w:val="22"/>
-          <w:szCs w:val="22"/>
         </w:rPr>
         <w:t xml:space="preserve"> </w:t>
       </w:r>
@@ -2502,11 +2226,6 @@
       <w:r>
         <w:rPr>
           <w:rFonts w:ascii="Times New Roman" w:hAnsi="Times New Roman" w:cs="Times New Roman"/>
-          <w:i w:val="0"/>
-          <w:iCs w:val="0"/>
-          <w:color w:val="auto"/>
-          <w:sz w:val="22"/>
-          <w:szCs w:val="22"/>
         </w:rPr>
         <w:t>Akuntabilitas</w:t>
       </w:r>
@@ -2515,8 +2234,6 @@
     </w:p>
     <w:p>
       <w:pPr>
-        <w:pStyle w:val="ListParagraph"/>
-        <w:spacing w:after="0" w:line="240" w:lineRule="auto"/>
         <w:rPr>
           <w:rFonts w:eastAsia="Times New Roman" w:cstheme="minorHAnsi"/>
           <w:color w:val="000000"/>
@@ -2584,8 +2301,6 @@
     </w:p>
     <w:p>
       <w:pPr>
-        <w:pStyle w:val="ListParagraph"/>
-        <w:spacing w:after="0" w:line="240" w:lineRule="auto"/>
         <w:rPr>
           <w:rFonts w:eastAsia="Times New Roman" w:cstheme="minorHAnsi"/>
           <w:color w:val="000000"/>
@@ -2597,8 +2312,6 @@
     </w:p>
     <w:p>
       <w:pPr>
-        <w:pStyle w:val="ListParagraph"/>
-        <w:spacing w:after="0" w:line="240" w:lineRule="auto"/>
         <w:rPr>
           <w:rFonts w:eastAsia="Times New Roman" w:cstheme="minorHAnsi"/>
           <w:color w:val="000000"/>
@@ -2620,8 +2333,6 @@
     </w:p>
     <w:p>
       <w:pPr>
-        <w:pStyle w:val="ListParagraph"/>
-        <w:spacing w:after="0" w:line="240" w:lineRule="auto"/>
         <w:rPr>
           <w:rFonts w:eastAsia="Times New Roman" w:cstheme="minorHAnsi"/>
           <w:color w:val="000000"/>
@@ -2633,7 +2344,6 @@
     </w:p>
     <w:p>
       <w:pPr>
-        <w:pStyle w:val="Heading2"/>
         <w:sectPr>
           <w:headerReference w:type="default" r:id="rId13"/>
           <w:footerReference w:type="default" r:id="rId14"/>
@@ -2645,9 +2355,6 @@
       </w:pPr>
     </w:p>
     <w:p>
-      <w:pPr>
-        <w:pStyle w:val="Heading2"/>
-      </w:pPr>
       <w:bookmarkStart w:id="15" w:name="_Toc180406491"/>
       <w:r>
         <w:lastRenderedPageBreak/>
@@ -2656,9 +2363,6 @@
       <w:bookmarkEnd w:id="15"/>
     </w:p>
     <w:p>
-      <w:pPr>
-        <w:pStyle w:val="Heading2"/>
-      </w:pPr>
       <w:bookmarkStart w:id="16" w:name="_Toc180406492"/>
       <w:r>
         <w:t xml:space="preserve">Penelitian </w:t>
@@ -2670,143 +2374,81 @@
     </w:p>
     <w:p>
       <w:pPr>
-        <w:pStyle w:val="Caption"/>
-        <w:jc w:val="center"/>
         <w:rPr>
           <w:rFonts w:ascii="Times New Roman" w:hAnsi="Times New Roman" w:cs="Times New Roman"/>
-          <w:i w:val="0"/>
-          <w:iCs w:val="0"/>
-          <w:color w:val="auto"/>
-          <w:sz w:val="22"/>
-          <w:szCs w:val="22"/>
+          <w:i/>
+          <w:iCs/>
           <w:lang w:val="id-ID" w:eastAsia="id-ID"/>
         </w:rPr>
       </w:pPr>
       <w:bookmarkStart w:id="17" w:name="_Toc180407847"/>
-      <w:proofErr w:type="spellStart"/>
       <w:r>
         <w:rPr>
           <w:rFonts w:ascii="Times New Roman" w:hAnsi="Times New Roman" w:cs="Times New Roman"/>
-          <w:i w:val="0"/>
-          <w:iCs w:val="0"/>
-          <w:color w:val="auto"/>
-          <w:sz w:val="22"/>
-          <w:szCs w:val="22"/>
         </w:rPr>
-        <w:t>Tabel</w:t>
-      </w:r>
-      <w:proofErr w:type="spellEnd"/>
+        <w:t xml:space="preserve">Tabel </w:t>
+      </w:r>
       <w:r>
         <w:rPr>
           <w:rFonts w:ascii="Times New Roman" w:hAnsi="Times New Roman" w:cs="Times New Roman"/>
-          <w:i w:val="0"/>
-          <w:iCs w:val="0"/>
-          <w:color w:val="auto"/>
-          <w:sz w:val="22"/>
-          <w:szCs w:val="22"/>
+          <w:i/>
+          <w:iCs/>
+        </w:rPr>
+        <w:fldChar w:fldCharType="begin"/>
+      </w:r>
+      <w:r>
+        <w:rPr>
+          <w:rFonts w:ascii="Times New Roman" w:hAnsi="Times New Roman" w:cs="Times New Roman"/>
+        </w:rPr>
+        <w:instrText xml:space="preserve"> SEQ Tabel \* ARABIC </w:instrText>
+      </w:r>
+      <w:r>
+        <w:rPr>
+          <w:rFonts w:ascii="Times New Roman" w:hAnsi="Times New Roman" w:cs="Times New Roman"/>
+          <w:i/>
+          <w:iCs/>
+        </w:rPr>
+        <w:fldChar w:fldCharType="separate"/>
+      </w:r>
+      <w:r>
+        <w:rPr>
+          <w:rFonts w:ascii="Times New Roman" w:hAnsi="Times New Roman" w:cs="Times New Roman"/>
+          <w:noProof/>
+        </w:rPr>
+        <w:t>1</w:t>
+      </w:r>
+      <w:r>
+        <w:rPr>
+          <w:rFonts w:ascii="Times New Roman" w:hAnsi="Times New Roman" w:cs="Times New Roman"/>
+          <w:i/>
+          <w:iCs/>
+        </w:rPr>
+        <w:fldChar w:fldCharType="end"/>
+      </w:r>
+      <w:r>
+        <w:rPr>
+          <w:rFonts w:ascii="Times New Roman" w:hAnsi="Times New Roman" w:cs="Times New Roman"/>
         </w:rPr>
         <w:t xml:space="preserve"> </w:t>
       </w:r>
+      <w:proofErr w:type="spellStart"/>
       <w:r>
         <w:rPr>
           <w:rFonts w:ascii="Times New Roman" w:hAnsi="Times New Roman" w:cs="Times New Roman"/>
-          <w:i w:val="0"/>
-          <w:iCs w:val="0"/>
-          <w:color w:val="auto"/>
-          <w:sz w:val="22"/>
-          <w:szCs w:val="22"/>
         </w:rPr>
-        <w:fldChar w:fldCharType="begin"/>
-      </w:r>
+        <w:t>Penelitian</w:t>
+      </w:r>
+      <w:proofErr w:type="spellEnd"/>
       <w:r>
         <w:rPr>
           <w:rFonts w:ascii="Times New Roman" w:hAnsi="Times New Roman" w:cs="Times New Roman"/>
-          <w:i w:val="0"/>
-          <w:iCs w:val="0"/>
-          <w:color w:val="auto"/>
-          <w:sz w:val="22"/>
-          <w:szCs w:val="22"/>
         </w:rPr>
-        <w:instrText xml:space="preserve"> SEQ Tabel \* ARABIC </w:instrText>
-      </w:r>
+        <w:t xml:space="preserve"> </w:t>
+      </w:r>
+      <w:proofErr w:type="spellStart"/>
       <w:r>
         <w:rPr>
           <w:rFonts w:ascii="Times New Roman" w:hAnsi="Times New Roman" w:cs="Times New Roman"/>
-          <w:i w:val="0"/>
-          <w:iCs w:val="0"/>
-          <w:color w:val="auto"/>
-          <w:sz w:val="22"/>
-          <w:szCs w:val="22"/>
-        </w:rPr>
-        <w:fldChar w:fldCharType="separate"/>
-      </w:r>
-      <w:r>
-        <w:rPr>
-          <w:rFonts w:ascii="Times New Roman" w:hAnsi="Times New Roman" w:cs="Times New Roman"/>
-          <w:i w:val="0"/>
-          <w:iCs w:val="0"/>
-          <w:noProof/>
-          <w:color w:val="auto"/>
-          <w:sz w:val="22"/>
-          <w:szCs w:val="22"/>
-        </w:rPr>
-        <w:t>1</w:t>
-      </w:r>
-      <w:r>
-        <w:rPr>
-          <w:rFonts w:ascii="Times New Roman" w:hAnsi="Times New Roman" w:cs="Times New Roman"/>
-          <w:i w:val="0"/>
-          <w:iCs w:val="0"/>
-          <w:color w:val="auto"/>
-          <w:sz w:val="22"/>
-          <w:szCs w:val="22"/>
-        </w:rPr>
-        <w:fldChar w:fldCharType="end"/>
-      </w:r>
-      <w:r>
-        <w:rPr>
-          <w:rFonts w:ascii="Times New Roman" w:hAnsi="Times New Roman" w:cs="Times New Roman"/>
-          <w:i w:val="0"/>
-          <w:iCs w:val="0"/>
-          <w:color w:val="auto"/>
-          <w:sz w:val="22"/>
-          <w:szCs w:val="22"/>
-        </w:rPr>
-        <w:t xml:space="preserve"> </w:t>
-      </w:r>
-      <w:proofErr w:type="spellStart"/>
-      <w:r>
-        <w:rPr>
-          <w:rFonts w:ascii="Times New Roman" w:hAnsi="Times New Roman" w:cs="Times New Roman"/>
-          <w:i w:val="0"/>
-          <w:iCs w:val="0"/>
-          <w:color w:val="auto"/>
-          <w:sz w:val="22"/>
-          <w:szCs w:val="22"/>
-        </w:rPr>
-        <w:t>Penelitian</w:t>
-      </w:r>
-      <w:proofErr w:type="spellEnd"/>
-      <w:r>
-        <w:rPr>
-          <w:rFonts w:ascii="Times New Roman" w:hAnsi="Times New Roman" w:cs="Times New Roman"/>
-          <w:i w:val="0"/>
-          <w:iCs w:val="0"/>
-          <w:color w:val="auto"/>
-          <w:sz w:val="22"/>
-          <w:szCs w:val="22"/>
-        </w:rPr>
-        <w:t xml:space="preserve"> </w:t>
-      </w:r>
-      <w:proofErr w:type="spellStart"/>
-      <w:r>
-        <w:rPr>
-          <w:rFonts w:ascii="Times New Roman" w:hAnsi="Times New Roman" w:cs="Times New Roman"/>
-          <w:i w:val="0"/>
-          <w:iCs w:val="0"/>
-          <w:color w:val="auto"/>
-          <w:sz w:val="22"/>
-          <w:szCs w:val="22"/>
         </w:rPr>
         <w:t>Terdahulu</w:t>
       </w:r>
@@ -2850,12 +2492,6 @@
             <w:vAlign w:val="center"/>
           </w:tcPr>
           <w:p>
-            <w:pPr>
-              <w:spacing w:line="259" w:lineRule="auto"/>
-              <w:ind w:left="80"/>
-              <w:jc w:val="center"/>
-            </w:pPr>
-            <w:proofErr w:type="spellStart"/>
             <w:r>
               <w:rPr>
                 <w:rFonts w:ascii="Calibri" w:eastAsia="Calibri" w:hAnsi="Calibri" w:cs="Calibri"/>
@@ -2869,7 +2505,6 @@
               </w:rPr>
               <w:t>i</w:t>
             </w:r>
-            <w:proofErr w:type="spellEnd"/>
           </w:p>
         </w:tc>
         <w:tc>
@@ -2879,10 +2514,6 @@
             <w:vAlign w:val="center"/>
           </w:tcPr>
           <w:p>
-            <w:pPr>
-              <w:spacing w:line="259" w:lineRule="auto"/>
-              <w:jc w:val="center"/>
-            </w:pPr>
             <w:proofErr w:type="spellStart"/>
             <w:r>
               <w:rPr>
@@ -2918,50 +2549,13 @@
             <w:tcW w:w="3823" w:type="dxa"/>
           </w:tcPr>
           <w:p>
-            <w:pPr>
-              <w:spacing w:line="259" w:lineRule="auto"/>
-              <w:ind w:left="102" w:right="159"/>
-            </w:pPr>
-            <w:r>
-              <w:t xml:space="preserve">Black, A. D., J. Car, C </w:t>
-            </w:r>
-            <w:proofErr w:type="spellStart"/>
-            <w:r>
-              <w:t>Pagliari</w:t>
-            </w:r>
-            <w:proofErr w:type="spellEnd"/>
-            <w:r>
-              <w:t xml:space="preserve">, C. </w:t>
+            <w:r>
+              <w:t xml:space="preserve">Black, A. D., J. Car, C Pagliari, C. </w:t>
             </w:r>
           </w:p>
           <w:p>
-            <w:pPr>
-              <w:spacing w:line="259" w:lineRule="auto"/>
-              <w:ind w:left="102" w:right="159"/>
-            </w:pPr>
-            <w:proofErr w:type="spellStart"/>
-            <w:r>
-              <w:t>Anandan</w:t>
-            </w:r>
-            <w:proofErr w:type="spellEnd"/>
-            <w:r>
-              <w:t xml:space="preserve">, K. </w:t>
-            </w:r>
-            <w:proofErr w:type="spellStart"/>
-            <w:r>
-              <w:t>Cresswell</w:t>
-            </w:r>
-            <w:proofErr w:type="spellEnd"/>
-            <w:r>
-              <w:t xml:space="preserve">, T. </w:t>
-            </w:r>
-            <w:proofErr w:type="spellStart"/>
-            <w:r>
-              <w:t>Bokun</w:t>
-            </w:r>
-            <w:proofErr w:type="spellEnd"/>
-            <w:r>
-              <w:t xml:space="preserve">, B. McKinstry, R. Procter, A. Majeed, A. Sheikh. 2011. The impact of eHealth on the quality and safety of health care: A systematic overview. </w:t>
+            <w:r>
+              <w:t xml:space="preserve">Anandan, K. Cresswell, T. Bokun, B. McKinstry, R. Procter, A. Majeed, A. Sheikh. 2011. The impact of eHealth on the quality and safety of health care: A systematic overview. </w:t>
             </w:r>
             <w:r>
               <w:rPr>
@@ -2980,18 +2574,12 @@
             <w:tcW w:w="5670" w:type="dxa"/>
           </w:tcPr>
           <w:p>
-            <w:pPr>
-              <w:pStyle w:val="ListParagraph"/>
-              <w:numPr>
-                <w:ilvl w:val="0"/>
-                <w:numId w:val="8"/>
-              </w:numPr>
-              <w:spacing w:after="60" w:line="239" w:lineRule="auto"/>
-              <w:ind w:left="460" w:right="175" w:hanging="333"/>
-            </w:pPr>
-            <w:proofErr w:type="spellStart"/>
-            <w:r>
-              <w:t>Tidak</w:t>
+            <w:r>
+              <w:t xml:space="preserve">Tidak </w:t>
+            </w:r>
+            <w:proofErr w:type="spellStart"/>
+            <w:r>
+              <w:t>ada</w:t>
             </w:r>
             <w:proofErr w:type="spellEnd"/>
             <w:r>
@@ -2999,7 +2587,7 @@
             </w:r>
             <w:proofErr w:type="spellStart"/>
             <w:r>
-              <w:t>ada</w:t>
+              <w:t>bukti</w:t>
             </w:r>
             <w:proofErr w:type="spellEnd"/>
             <w:r>
@@ -3007,7 +2595,15 @@
             </w:r>
             <w:proofErr w:type="spellStart"/>
             <w:r>
-              <w:t>bukti</w:t>
+              <w:t>empiris</w:t>
+            </w:r>
+            <w:proofErr w:type="spellEnd"/>
+            <w:r>
+              <w:t xml:space="preserve"> yang </w:t>
+            </w:r>
+            <w:proofErr w:type="spellStart"/>
+            <w:r>
+              <w:t>cukup</w:t>
             </w:r>
             <w:proofErr w:type="spellEnd"/>
             <w:r>
@@ -3015,15 +2611,7 @@
             </w:r>
             <w:proofErr w:type="spellStart"/>
             <w:r>
-              <w:t>empiris</w:t>
-            </w:r>
-            <w:proofErr w:type="spellEnd"/>
-            <w:r>
-              <w:t xml:space="preserve"> yang </w:t>
-            </w:r>
-            <w:proofErr w:type="spellStart"/>
-            <w:r>
-              <w:t>cukup</w:t>
+              <w:t>dalam</w:t>
             </w:r>
             <w:proofErr w:type="spellEnd"/>
             <w:r>
@@ -3031,7 +2619,7 @@
             </w:r>
             <w:proofErr w:type="spellStart"/>
             <w:r>
-              <w:t>dalam</w:t>
+              <w:t>literatur</w:t>
             </w:r>
             <w:proofErr w:type="spellEnd"/>
             <w:r>
@@ -3039,7 +2627,7 @@
             </w:r>
             <w:proofErr w:type="spellStart"/>
             <w:r>
-              <w:t>literatur</w:t>
+              <w:t>untuk</w:t>
             </w:r>
             <w:proofErr w:type="spellEnd"/>
             <w:r>
@@ -3047,7 +2635,7 @@
             </w:r>
             <w:proofErr w:type="spellStart"/>
             <w:r>
-              <w:t>untuk</w:t>
+              <w:t>menetapkan</w:t>
             </w:r>
             <w:proofErr w:type="spellEnd"/>
             <w:r>
@@ -3055,7 +2643,15 @@
             </w:r>
             <w:proofErr w:type="spellStart"/>
             <w:r>
-              <w:t>menetapkan</w:t>
+              <w:t>dampak</w:t>
+            </w:r>
+            <w:proofErr w:type="spellEnd"/>
+            <w:r>
+              <w:t xml:space="preserve"> eHealth </w:t>
+            </w:r>
+            <w:proofErr w:type="spellStart"/>
+            <w:r>
+              <w:t>terhadap</w:t>
             </w:r>
             <w:proofErr w:type="spellEnd"/>
             <w:r>
@@ -3063,35 +2659,11 @@
             </w:r>
             <w:proofErr w:type="spellStart"/>
             <w:r>
-              <w:t>dampak</w:t>
-            </w:r>
-            <w:proofErr w:type="spellEnd"/>
-            <w:r>
-              <w:t xml:space="preserve"> eHealth </w:t>
-            </w:r>
-            <w:proofErr w:type="spellStart"/>
-            <w:r>
-              <w:t>terhadap</w:t>
-            </w:r>
-            <w:proofErr w:type="spellEnd"/>
-            <w:r>
-              <w:t xml:space="preserve"> </w:t>
-            </w:r>
-            <w:proofErr w:type="spellStart"/>
-            <w:r>
               <w:t>kualitas</w:t>
             </w:r>
             <w:proofErr w:type="spellEnd"/>
             <w:r>
-              <w:t xml:space="preserve"> dan </w:t>
-            </w:r>
-            <w:proofErr w:type="spellStart"/>
-            <w:r>
-              <w:t>keamanan</w:t>
-            </w:r>
-            <w:proofErr w:type="spellEnd"/>
-            <w:r>
-              <w:t xml:space="preserve"> </w:t>
+              <w:t xml:space="preserve"> dan keamanan </w:t>
             </w:r>
             <w:proofErr w:type="spellStart"/>
             <w:r>
@@ -3108,15 +2680,6 @@
             <w:proofErr w:type="spellEnd"/>
           </w:p>
           <w:p>
-            <w:pPr>
-              <w:pStyle w:val="ListParagraph"/>
-              <w:numPr>
-                <w:ilvl w:val="0"/>
-                <w:numId w:val="8"/>
-              </w:numPr>
-              <w:spacing w:after="60" w:line="239" w:lineRule="auto"/>
-              <w:ind w:left="460" w:right="175" w:hanging="333"/>
-            </w:pPr>
             <w:r>
               <w:t xml:space="preserve">Bukti yang </w:t>
             </w:r>
@@ -3151,22 +2714,8 @@
             <w:proofErr w:type="spellEnd"/>
           </w:p>
           <w:p>
-            <w:pPr>
-              <w:pStyle w:val="ListParagraph"/>
-              <w:numPr>
-                <w:ilvl w:val="0"/>
-                <w:numId w:val="8"/>
-              </w:numPr>
-              <w:spacing w:after="60" w:line="239" w:lineRule="auto"/>
-              <w:ind w:left="460" w:right="175" w:hanging="333"/>
-            </w:pPr>
-            <w:proofErr w:type="spellStart"/>
-            <w:r>
-              <w:t>Adanya</w:t>
-            </w:r>
-            <w:proofErr w:type="spellEnd"/>
-            <w:r>
-              <w:t xml:space="preserve"> </w:t>
+            <w:r>
+              <w:t xml:space="preserve">Adanya </w:t>
             </w:r>
             <w:proofErr w:type="spellStart"/>
             <w:r>
@@ -3301,28 +2850,8 @@
             <w:tcW w:w="3823" w:type="dxa"/>
           </w:tcPr>
           <w:p>
-            <w:pPr>
-              <w:spacing w:line="259" w:lineRule="auto"/>
-              <w:ind w:left="102" w:right="159"/>
-            </w:pPr>
-            <w:r>
-              <w:t xml:space="preserve">Pearson, S.-A., A. </w:t>
-            </w:r>
-            <w:proofErr w:type="spellStart"/>
-            <w:r>
-              <w:t>Moxey</w:t>
-            </w:r>
-            <w:proofErr w:type="spellEnd"/>
-            <w:r>
-              <w:t xml:space="preserve">, J.  Robertson, I. </w:t>
-            </w:r>
-            <w:proofErr w:type="spellStart"/>
-            <w:r>
-              <w:t>Hains</w:t>
-            </w:r>
-            <w:proofErr w:type="spellEnd"/>
-            <w:r>
-              <w:t xml:space="preserve">, M. Williamson, J. Reeve, and D. Newby. 2009. Do </w:t>
+            <w:r>
+              <w:t xml:space="preserve">Pearson, S.-A., A. Moxey, J.  Robertson, I. Hains, M. Williamson, J. Reeve, and D. Newby. 2009. Do </w:t>
             </w:r>
             <w:proofErr w:type="spellStart"/>
             <w:r>
@@ -3349,15 +2878,6 @@
             <w:tcW w:w="5670" w:type="dxa"/>
           </w:tcPr>
           <w:p>
-            <w:pPr>
-              <w:pStyle w:val="ListParagraph"/>
-              <w:numPr>
-                <w:ilvl w:val="0"/>
-                <w:numId w:val="11"/>
-              </w:numPr>
-              <w:spacing w:line="239" w:lineRule="auto"/>
-              <w:ind w:left="460" w:right="175" w:hanging="333"/>
-            </w:pPr>
             <w:proofErr w:type="spellStart"/>
             <w:r>
               <w:t>Sistem</w:t>
@@ -3424,15 +2944,6 @@
             </w:r>
           </w:p>
           <w:p>
-            <w:pPr>
-              <w:pStyle w:val="ListParagraph"/>
-              <w:numPr>
-                <w:ilvl w:val="0"/>
-                <w:numId w:val="11"/>
-              </w:numPr>
-              <w:spacing w:line="239" w:lineRule="auto"/>
-              <w:ind w:left="460" w:right="175" w:hanging="333"/>
-            </w:pPr>
             <w:proofErr w:type="spellStart"/>
             <w:r>
               <w:t>Menandai</w:t>
@@ -3447,15 +2958,7 @@
             </w:r>
             <w:proofErr w:type="spellEnd"/>
             <w:r>
-              <w:t xml:space="preserve"> </w:t>
-            </w:r>
-            <w:proofErr w:type="spellStart"/>
-            <w:r>
-              <w:t>keamanan</w:t>
-            </w:r>
-            <w:proofErr w:type="spellEnd"/>
-            <w:r>
-              <w:t xml:space="preserve"> </w:t>
+              <w:t xml:space="preserve"> keamanan </w:t>
             </w:r>
             <w:proofErr w:type="spellStart"/>
             <w:r>
@@ -3563,14 +3066,6 @@
             </w:r>
           </w:p>
           <w:p>
-            <w:pPr>
-              <w:numPr>
-                <w:ilvl w:val="0"/>
-                <w:numId w:val="12"/>
-              </w:numPr>
-              <w:spacing w:line="259" w:lineRule="auto"/>
-              <w:ind w:left="744" w:right="175" w:hanging="284"/>
-            </w:pPr>
             <w:proofErr w:type="spellStart"/>
             <w:r>
               <w:t>Pesan</w:t>
@@ -3622,8 +3117,6 @@
     </w:tbl>
     <w:p>
       <w:pPr>
-        <w:pStyle w:val="ListParagraph"/>
-        <w:spacing w:after="0" w:line="240" w:lineRule="auto"/>
         <w:rPr>
           <w:rFonts w:eastAsia="Times New Roman" w:cstheme="minorHAnsi"/>
           <w:color w:val="000000"/>
@@ -3634,9 +3127,6 @@
       </w:pPr>
     </w:p>
     <w:p>
-      <w:pPr>
-        <w:pStyle w:val="Heading2"/>
-      </w:pPr>
       <w:bookmarkStart w:id="18" w:name="_Toc180406493"/>
       <w:r>
         <w:t xml:space="preserve">Kerangkan </w:t>
@@ -3648,8 +3138,6 @@
     </w:p>
     <w:p>
       <w:pPr>
-        <w:pStyle w:val="ListParagraph"/>
-        <w:spacing w:after="0" w:line="240" w:lineRule="auto"/>
         <w:rPr>
           <w:rFonts w:eastAsia="Times New Roman" w:cstheme="minorHAnsi"/>
           <w:color w:val="000000"/>
@@ -3661,7 +3149,6 @@
     </w:p>
     <w:p>
       <w:pPr>
-        <w:pStyle w:val="Heading1"/>
         <w:sectPr>
           <w:headerReference w:type="default" r:id="rId15"/>
           <w:footerReference w:type="default" r:id="rId16"/>
@@ -3673,9 +3160,6 @@
       </w:pPr>
     </w:p>
     <w:p>
-      <w:pPr>
-        <w:pStyle w:val="Heading1"/>
-      </w:pPr>
       <w:bookmarkStart w:id="19" w:name="_Toc180406494"/>
       <w:r>
         <w:lastRenderedPageBreak/>
@@ -3684,9 +3168,6 @@
       <w:bookmarkEnd w:id="19"/>
     </w:p>
     <w:p>
-      <w:pPr>
-        <w:pStyle w:val="Heading2"/>
-      </w:pPr>
       <w:bookmarkStart w:id="20" w:name="_Toc180406495"/>
       <w:r>
         <w:t xml:space="preserve">Metode </w:t>
@@ -3698,7 +3179,6 @@
     </w:p>
     <w:p>
       <w:pPr>
-        <w:pStyle w:val="Heading2"/>
         <w:sectPr>
           <w:headerReference w:type="default" r:id="rId17"/>
           <w:footerReference w:type="default" r:id="rId18"/>
@@ -3710,9 +3190,6 @@
       </w:pPr>
     </w:p>
     <w:p>
-      <w:pPr>
-        <w:pStyle w:val="Heading2"/>
-      </w:pPr>
       <w:bookmarkStart w:id="21" w:name="_Toc180406496"/>
       <w:r>
         <w:lastRenderedPageBreak/>
@@ -3724,17 +3201,11 @@
       <w:bookmarkEnd w:id="21"/>
     </w:p>
     <w:p>
-      <w:pPr>
-        <w:pStyle w:val="Heading2"/>
-      </w:pPr>
       <w:r>
         <w:br w:type="page"/>
       </w:r>
     </w:p>
     <w:p>
-      <w:pPr>
-        <w:pStyle w:val="Heading2"/>
-      </w:pPr>
       <w:bookmarkStart w:id="22" w:name="_Toc180406497"/>
       <w:r>
         <w:lastRenderedPageBreak/>
@@ -3747,7 +3218,6 @@
     </w:p>
     <w:p>
       <w:pPr>
-        <w:pStyle w:val="Heading1"/>
         <w:sectPr>
           <w:headerReference w:type="default" r:id="rId19"/>
           <w:footerReference w:type="default" r:id="rId20"/>
@@ -3759,9 +3229,6 @@
       </w:pPr>
     </w:p>
     <w:p>
-      <w:pPr>
-        <w:pStyle w:val="Heading1"/>
-      </w:pPr>
       <w:bookmarkStart w:id="23" w:name="_Toc180406498"/>
       <w:r>
         <w:lastRenderedPageBreak/>
@@ -3785,9 +3252,6 @@
       </w:r>
     </w:p>
     <w:p>
-      <w:pPr>
-        <w:pStyle w:val="Heading1"/>
-      </w:pPr>
       <w:bookmarkStart w:id="24" w:name="_Toc180406499"/>
       <w:r>
         <w:lastRenderedPageBreak/>
@@ -3811,9 +3275,6 @@
       </w:r>
     </w:p>
     <w:p>
-      <w:pPr>
-        <w:pStyle w:val="Heading1"/>
-      </w:pPr>
       <w:bookmarkStart w:id="25" w:name="_Toc180406500"/>
       <w:r>
         <w:lastRenderedPageBreak/>
@@ -3869,7 +3330,7 @@
 </file>
 
 <file path=word/endnotes.xml><?xml version="1.0" encoding="utf-8"?>
-<w:endnotes xmlns:wpc="http://schemas.microsoft.com/office/word/2010/wordprocessingCanvas" xmlns:cx="http://schemas.microsoft.com/office/drawing/2014/chartex" xmlns:cx1="http://schemas.microsoft.com/office/drawing/2015/9/8/chartex" xmlns:cx2="http://schemas.microsoft.com/office/drawing/2015/10/21/chartex" xmlns:cx3="http://schemas.microsoft.com/office/drawing/2016/5/9/chartex" xmlns:cx4="http://schemas.microsoft.com/office/drawing/2016/5/10/chartex" xmlns:cx5="http://schemas.microsoft.com/office/drawing/2016/5/11/chartex" xmlns:cx6="http://schemas.microsoft.com/office/drawing/2016/5/12/chartex" xmlns:cx7="http://schemas.microsoft.com/office/drawing/2016/5/13/chartex" xmlns:cx8="http://schemas.microsoft.com/office/drawing/2016/5/14/chartex" xmlns:mc="http://schemas.openxmlformats.org/markup-compatibility/2006" xmlns:aink="http://schemas.microsoft.com/office/drawing/2016/ink" xmlns:am3d="http://schemas.microsoft.com/office/drawing/2017/model3d" xmlns:o="urn:schemas-microsoft-com:office:office" xmlns:r="http://schemas.openxmlformats.org/officeDocument/2006/relationships" xmlns:m="http://schemas.openxmlformats.org/officeDocument/2006/math" xmlns:v="urn:schemas-microsoft-com:vml" xmlns:wp14="http://schemas.microsoft.com/office/word/2010/wordprocessingDrawing" xmlns:wp="http://schemas.openxmlformats.org/drawingml/2006/wordprocessingDrawing" xmlns:w10="urn:schemas-microsoft-com:office:word" xmlns:w="http://schemas.openxmlformats.org/wordprocessingml/2006/main" xmlns:w14="http://schemas.microsoft.com/office/word/2010/wordml" xmlns:w15="http://schemas.microsoft.com/office/word/2012/wordml" xmlns:w16cex="http://schemas.microsoft.com/office/word/2018/wordml/cex" xmlns:w16cid="http://schemas.microsoft.com/office/word/2016/wordml/cid" xmlns:w16="http://schemas.microsoft.com/office/word/2018/wordml" xmlns:w16sdtdh="http://schemas.microsoft.com/office/word/2020/wordml/sdtdatahash" xmlns:w16se="http://schemas.microsoft.com/office/word/2015/wordml/symex" xmlns:wpg="http://schemas.microsoft.com/office/word/2010/wordprocessingGroup" xmlns:wpi="http://schemas.microsoft.com/office/word/2010/wordprocessingInk" xmlns:wne="http://schemas.microsoft.com/office/word/2006/wordml" xmlns:wps="http://schemas.microsoft.com/office/word/2010/wordprocessingShape" mc:Ignorable="w14 w15 w16se w16cid w16 w16cex w16sdtdh wp14">
+<w:endnotes xmlns:wpc="http://schemas.microsoft.com/office/word/2010/wordprocessingCanvas" xmlns:cx="http://schemas.microsoft.com/office/drawing/2014/chartex" xmlns:cx1="http://schemas.microsoft.com/office/drawing/2015/9/8/chartex" xmlns:cx2="http://schemas.microsoft.com/office/drawing/2015/10/21/chartex" xmlns:cx3="http://schemas.microsoft.com/office/drawing/2016/5/9/chartex" xmlns:cx4="http://schemas.microsoft.com/office/drawing/2016/5/10/chartex" xmlns:cx5="http://schemas.microsoft.com/office/drawing/2016/5/11/chartex" xmlns:cx6="http://schemas.microsoft.com/office/drawing/2016/5/12/chartex" xmlns:cx7="http://schemas.microsoft.com/office/drawing/2016/5/13/chartex" xmlns:cx8="http://schemas.microsoft.com/office/drawing/2016/5/14/chartex" xmlns:mc="http://schemas.openxmlformats.org/markup-compatibility/2006" xmlns:aink="http://schemas.microsoft.com/office/drawing/2016/ink" xmlns:am3d="http://schemas.microsoft.com/office/drawing/2017/model3d" xmlns:o="urn:schemas-microsoft-com:office:office" xmlns:oel="http://schemas.microsoft.com/office/2019/extlst" xmlns:r="http://schemas.openxmlformats.org/officeDocument/2006/relationships" xmlns:m="http://schemas.openxmlformats.org/officeDocument/2006/math" xmlns:v="urn:schemas-microsoft-com:vml" xmlns:wp14="http://schemas.microsoft.com/office/word/2010/wordprocessingDrawing" xmlns:wp="http://schemas.openxmlformats.org/drawingml/2006/wordprocessingDrawing" xmlns:w10="urn:schemas-microsoft-com:office:word" xmlns:w="http://schemas.openxmlformats.org/wordprocessingml/2006/main" xmlns:w14="http://schemas.microsoft.com/office/word/2010/wordml" xmlns:w15="http://schemas.microsoft.com/office/word/2012/wordml" xmlns:w16cex="http://schemas.microsoft.com/office/word/2018/wordml/cex" xmlns:w16cid="http://schemas.microsoft.com/office/word/2016/wordml/cid" xmlns:w16="http://schemas.microsoft.com/office/word/2018/wordml" xmlns:w16du="http://schemas.microsoft.com/office/word/2023/wordml/word16du" xmlns:w16sdtdh="http://schemas.microsoft.com/office/word/2020/wordml/sdtdatahash" xmlns:w16se="http://schemas.microsoft.com/office/word/2015/wordml/symex" xmlns:wpg="http://schemas.microsoft.com/office/word/2010/wordprocessingGroup" xmlns:wpi="http://schemas.microsoft.com/office/word/2010/wordprocessingInk" xmlns:wne="http://schemas.microsoft.com/office/word/2006/wordml" xmlns:wps="http://schemas.microsoft.com/office/word/2010/wordprocessingShape" mc:Ignorable="w14 w15 w16se w16cid w16 w16cex w16sdtdh w16du wp14">
   <w:endnote w:type="separator" w:id="-1">
     <w:p>
       <w:pPr>
@@ -3894,7 +3355,7 @@
 </file>
 
 <file path=word/footer1.xml><?xml version="1.0" encoding="utf-8"?>
-<w:ftr xmlns:wpc="http://schemas.microsoft.com/office/word/2010/wordprocessingCanvas" xmlns:cx="http://schemas.microsoft.com/office/drawing/2014/chartex" xmlns:cx1="http://schemas.microsoft.com/office/drawing/2015/9/8/chartex" xmlns:cx2="http://schemas.microsoft.com/office/drawing/2015/10/21/chartex" xmlns:cx3="http://schemas.microsoft.com/office/drawing/2016/5/9/chartex" xmlns:cx4="http://schemas.microsoft.com/office/drawing/2016/5/10/chartex" xmlns:cx5="http://schemas.microsoft.com/office/drawing/2016/5/11/chartex" xmlns:cx6="http://schemas.microsoft.com/office/drawing/2016/5/12/chartex" xmlns:cx7="http://schemas.microsoft.com/office/drawing/2016/5/13/chartex" xmlns:cx8="http://schemas.microsoft.com/office/drawing/2016/5/14/chartex" xmlns:mc="http://schemas.openxmlformats.org/markup-compatibility/2006" xmlns:aink="http://schemas.microsoft.com/office/drawing/2016/ink" xmlns:am3d="http://schemas.microsoft.com/office/drawing/2017/model3d" xmlns:o="urn:schemas-microsoft-com:office:office" xmlns:r="http://schemas.openxmlformats.org/officeDocument/2006/relationships" xmlns:m="http://schemas.openxmlformats.org/officeDocument/2006/math" xmlns:v="urn:schemas-microsoft-com:vml" xmlns:wp14="http://schemas.microsoft.com/office/word/2010/wordprocessingDrawing" xmlns:wp="http://schemas.openxmlformats.org/drawingml/2006/wordprocessingDrawing" xmlns:w10="urn:schemas-microsoft-com:office:word" xmlns:w="http://schemas.openxmlformats.org/wordprocessingml/2006/main" xmlns:w14="http://schemas.microsoft.com/office/word/2010/wordml" xmlns:w15="http://schemas.microsoft.com/office/word/2012/wordml" xmlns:w16cex="http://schemas.microsoft.com/office/word/2018/wordml/cex" xmlns:w16cid="http://schemas.microsoft.com/office/word/2016/wordml/cid" xmlns:w16="http://schemas.microsoft.com/office/word/2018/wordml" xmlns:w16sdtdh="http://schemas.microsoft.com/office/word/2020/wordml/sdtdatahash" xmlns:w16se="http://schemas.microsoft.com/office/word/2015/wordml/symex" xmlns:wpg="http://schemas.microsoft.com/office/word/2010/wordprocessingGroup" xmlns:wpi="http://schemas.microsoft.com/office/word/2010/wordprocessingInk" xmlns:wne="http://schemas.microsoft.com/office/word/2006/wordml" xmlns:wps="http://schemas.microsoft.com/office/word/2010/wordprocessingShape" mc:Ignorable="w14 w15 w16se w16cid w16 w16cex w16sdtdh wp14">
+<w:ftr xmlns:wpc="http://schemas.microsoft.com/office/word/2010/wordprocessingCanvas" xmlns:cx="http://schemas.microsoft.com/office/drawing/2014/chartex" xmlns:cx1="http://schemas.microsoft.com/office/drawing/2015/9/8/chartex" xmlns:cx2="http://schemas.microsoft.com/office/drawing/2015/10/21/chartex" xmlns:cx3="http://schemas.microsoft.com/office/drawing/2016/5/9/chartex" xmlns:cx4="http://schemas.microsoft.com/office/drawing/2016/5/10/chartex" xmlns:cx5="http://schemas.microsoft.com/office/drawing/2016/5/11/chartex" xmlns:cx6="http://schemas.microsoft.com/office/drawing/2016/5/12/chartex" xmlns:cx7="http://schemas.microsoft.com/office/drawing/2016/5/13/chartex" xmlns:cx8="http://schemas.microsoft.com/office/drawing/2016/5/14/chartex" xmlns:mc="http://schemas.openxmlformats.org/markup-compatibility/2006" xmlns:aink="http://schemas.microsoft.com/office/drawing/2016/ink" xmlns:am3d="http://schemas.microsoft.com/office/drawing/2017/model3d" xmlns:o="urn:schemas-microsoft-com:office:office" xmlns:oel="http://schemas.microsoft.com/office/2019/extlst" xmlns:r="http://schemas.openxmlformats.org/officeDocument/2006/relationships" xmlns:m="http://schemas.openxmlformats.org/officeDocument/2006/math" xmlns:v="urn:schemas-microsoft-com:vml" xmlns:wp14="http://schemas.microsoft.com/office/word/2010/wordprocessingDrawing" xmlns:wp="http://schemas.openxmlformats.org/drawingml/2006/wordprocessingDrawing" xmlns:w10="urn:schemas-microsoft-com:office:word" xmlns:w="http://schemas.openxmlformats.org/wordprocessingml/2006/main" xmlns:w14="http://schemas.microsoft.com/office/word/2010/wordml" xmlns:w15="http://schemas.microsoft.com/office/word/2012/wordml" xmlns:w16cex="http://schemas.microsoft.com/office/word/2018/wordml/cex" xmlns:w16cid="http://schemas.microsoft.com/office/word/2016/wordml/cid" xmlns:w16="http://schemas.microsoft.com/office/word/2018/wordml" xmlns:w16du="http://schemas.microsoft.com/office/word/2023/wordml/word16du" xmlns:w16sdtdh="http://schemas.microsoft.com/office/word/2020/wordml/sdtdatahash" xmlns:w16se="http://schemas.microsoft.com/office/word/2015/wordml/symex" xmlns:wpg="http://schemas.microsoft.com/office/word/2010/wordprocessingGroup" xmlns:wpi="http://schemas.microsoft.com/office/word/2010/wordprocessingInk" xmlns:wne="http://schemas.microsoft.com/office/word/2006/wordml" xmlns:wps="http://schemas.microsoft.com/office/word/2010/wordprocessingShape" mc:Ignorable="w14 w15 w16se w16cid w16 w16cex w16sdtdh w16du wp14">
   <w:sdt>
     <w:sdtPr>
       <w:id w:val="72098137"/>
@@ -3958,7 +3419,7 @@
 </file>
 
 <file path=word/footer2.xml><?xml version="1.0" encoding="utf-8"?>
-<w:ftr xmlns:wpc="http://schemas.microsoft.com/office/word/2010/wordprocessingCanvas" xmlns:cx="http://schemas.microsoft.com/office/drawing/2014/chartex" xmlns:cx1="http://schemas.microsoft.com/office/drawing/2015/9/8/chartex" xmlns:cx2="http://schemas.microsoft.com/office/drawing/2015/10/21/chartex" xmlns:cx3="http://schemas.microsoft.com/office/drawing/2016/5/9/chartex" xmlns:cx4="http://schemas.microsoft.com/office/drawing/2016/5/10/chartex" xmlns:cx5="http://schemas.microsoft.com/office/drawing/2016/5/11/chartex" xmlns:cx6="http://schemas.microsoft.com/office/drawing/2016/5/12/chartex" xmlns:cx7="http://schemas.microsoft.com/office/drawing/2016/5/13/chartex" xmlns:cx8="http://schemas.microsoft.com/office/drawing/2016/5/14/chartex" xmlns:mc="http://schemas.openxmlformats.org/markup-compatibility/2006" xmlns:aink="http://schemas.microsoft.com/office/drawing/2016/ink" xmlns:am3d="http://schemas.microsoft.com/office/drawing/2017/model3d" xmlns:o="urn:schemas-microsoft-com:office:office" xmlns:r="http://schemas.openxmlformats.org/officeDocument/2006/relationships" xmlns:m="http://schemas.openxmlformats.org/officeDocument/2006/math" xmlns:v="urn:schemas-microsoft-com:vml" xmlns:wp14="http://schemas.microsoft.com/office/word/2010/wordprocessingDrawing" xmlns:wp="http://schemas.openxmlformats.org/drawingml/2006/wordprocessingDrawing" xmlns:w10="urn:schemas-microsoft-com:office:word" xmlns:w="http://schemas.openxmlformats.org/wordprocessingml/2006/main" xmlns:w14="http://schemas.microsoft.com/office/word/2010/wordml" xmlns:w15="http://schemas.microsoft.com/office/word/2012/wordml" xmlns:w16cex="http://schemas.microsoft.com/office/word/2018/wordml/cex" xmlns:w16cid="http://schemas.microsoft.com/office/word/2016/wordml/cid" xmlns:w16="http://schemas.microsoft.com/office/word/2018/wordml" xmlns:w16sdtdh="http://schemas.microsoft.com/office/word/2020/wordml/sdtdatahash" xmlns:w16se="http://schemas.microsoft.com/office/word/2015/wordml/symex" xmlns:wpg="http://schemas.microsoft.com/office/word/2010/wordprocessingGroup" xmlns:wpi="http://schemas.microsoft.com/office/word/2010/wordprocessingInk" xmlns:wne="http://schemas.microsoft.com/office/word/2006/wordml" xmlns:wps="http://schemas.microsoft.com/office/word/2010/wordprocessingShape" mc:Ignorable="w14 w15 w16se w16cid w16 w16cex w16sdtdh wp14">
+<w:ftr xmlns:wpc="http://schemas.microsoft.com/office/word/2010/wordprocessingCanvas" xmlns:cx="http://schemas.microsoft.com/office/drawing/2014/chartex" xmlns:cx1="http://schemas.microsoft.com/office/drawing/2015/9/8/chartex" xmlns:cx2="http://schemas.microsoft.com/office/drawing/2015/10/21/chartex" xmlns:cx3="http://schemas.microsoft.com/office/drawing/2016/5/9/chartex" xmlns:cx4="http://schemas.microsoft.com/office/drawing/2016/5/10/chartex" xmlns:cx5="http://schemas.microsoft.com/office/drawing/2016/5/11/chartex" xmlns:cx6="http://schemas.microsoft.com/office/drawing/2016/5/12/chartex" xmlns:cx7="http://schemas.microsoft.com/office/drawing/2016/5/13/chartex" xmlns:cx8="http://schemas.microsoft.com/office/drawing/2016/5/14/chartex" xmlns:mc="http://schemas.openxmlformats.org/markup-compatibility/2006" xmlns:aink="http://schemas.microsoft.com/office/drawing/2016/ink" xmlns:am3d="http://schemas.microsoft.com/office/drawing/2017/model3d" xmlns:o="urn:schemas-microsoft-com:office:office" xmlns:oel="http://schemas.microsoft.com/office/2019/extlst" xmlns:r="http://schemas.openxmlformats.org/officeDocument/2006/relationships" xmlns:m="http://schemas.openxmlformats.org/officeDocument/2006/math" xmlns:v="urn:schemas-microsoft-com:vml" xmlns:wp14="http://schemas.microsoft.com/office/word/2010/wordprocessingDrawing" xmlns:wp="http://schemas.openxmlformats.org/drawingml/2006/wordprocessingDrawing" xmlns:w10="urn:schemas-microsoft-com:office:word" xmlns:w="http://schemas.openxmlformats.org/wordprocessingml/2006/main" xmlns:w14="http://schemas.microsoft.com/office/word/2010/wordml" xmlns:w15="http://schemas.microsoft.com/office/word/2012/wordml" xmlns:w16cex="http://schemas.microsoft.com/office/word/2018/wordml/cex" xmlns:w16cid="http://schemas.microsoft.com/office/word/2016/wordml/cid" xmlns:w16="http://schemas.microsoft.com/office/word/2018/wordml" xmlns:w16du="http://schemas.microsoft.com/office/word/2023/wordml/word16du" xmlns:w16sdtdh="http://schemas.microsoft.com/office/word/2020/wordml/sdtdatahash" xmlns:w16se="http://schemas.microsoft.com/office/word/2015/wordml/symex" xmlns:wpg="http://schemas.microsoft.com/office/word/2010/wordprocessingGroup" xmlns:wpi="http://schemas.microsoft.com/office/word/2010/wordprocessingInk" xmlns:wne="http://schemas.microsoft.com/office/word/2006/wordml" xmlns:wps="http://schemas.microsoft.com/office/word/2010/wordprocessingShape" mc:Ignorable="w14 w15 w16se w16cid w16 w16cex w16sdtdh w16du wp14">
   <w:sdt>
     <w:sdtPr>
       <w:id w:val="-107360488"/>
@@ -4011,7 +3472,7 @@
 </file>
 
 <file path=word/footer3.xml><?xml version="1.0" encoding="utf-8"?>
-<w:ftr xmlns:wpc="http://schemas.microsoft.com/office/word/2010/wordprocessingCanvas" xmlns:cx="http://schemas.microsoft.com/office/drawing/2014/chartex" xmlns:cx1="http://schemas.microsoft.com/office/drawing/2015/9/8/chartex" xmlns:cx2="http://schemas.microsoft.com/office/drawing/2015/10/21/chartex" xmlns:cx3="http://schemas.microsoft.com/office/drawing/2016/5/9/chartex" xmlns:cx4="http://schemas.microsoft.com/office/drawing/2016/5/10/chartex" xmlns:cx5="http://schemas.microsoft.com/office/drawing/2016/5/11/chartex" xmlns:cx6="http://schemas.microsoft.com/office/drawing/2016/5/12/chartex" xmlns:cx7="http://schemas.microsoft.com/office/drawing/2016/5/13/chartex" xmlns:cx8="http://schemas.microsoft.com/office/drawing/2016/5/14/chartex" xmlns:mc="http://schemas.openxmlformats.org/markup-compatibility/2006" xmlns:aink="http://schemas.microsoft.com/office/drawing/2016/ink" xmlns:am3d="http://schemas.microsoft.com/office/drawing/2017/model3d" xmlns:o="urn:schemas-microsoft-com:office:office" xmlns:r="http://schemas.openxmlformats.org/officeDocument/2006/relationships" xmlns:m="http://schemas.openxmlformats.org/officeDocument/2006/math" xmlns:v="urn:schemas-microsoft-com:vml" xmlns:wp14="http://schemas.microsoft.com/office/word/2010/wordprocessingDrawing" xmlns:wp="http://schemas.openxmlformats.org/drawingml/2006/wordprocessingDrawing" xmlns:w10="urn:schemas-microsoft-com:office:word" xmlns:w="http://schemas.openxmlformats.org/wordprocessingml/2006/main" xmlns:w14="http://schemas.microsoft.com/office/word/2010/wordml" xmlns:w15="http://schemas.microsoft.com/office/word/2012/wordml" xmlns:w16cex="http://schemas.microsoft.com/office/word/2018/wordml/cex" xmlns:w16cid="http://schemas.microsoft.com/office/word/2016/wordml/cid" xmlns:w16="http://schemas.microsoft.com/office/word/2018/wordml" xmlns:w16sdtdh="http://schemas.microsoft.com/office/word/2020/wordml/sdtdatahash" xmlns:w16se="http://schemas.microsoft.com/office/word/2015/wordml/symex" xmlns:wpg="http://schemas.microsoft.com/office/word/2010/wordprocessingGroup" xmlns:wpi="http://schemas.microsoft.com/office/word/2010/wordprocessingInk" xmlns:wne="http://schemas.microsoft.com/office/word/2006/wordml" xmlns:wps="http://schemas.microsoft.com/office/word/2010/wordprocessingShape" mc:Ignorable="w14 w15 w16se w16cid w16 w16cex w16sdtdh wp14">
+<w:ftr xmlns:wpc="http://schemas.microsoft.com/office/word/2010/wordprocessingCanvas" xmlns:cx="http://schemas.microsoft.com/office/drawing/2014/chartex" xmlns:cx1="http://schemas.microsoft.com/office/drawing/2015/9/8/chartex" xmlns:cx2="http://schemas.microsoft.com/office/drawing/2015/10/21/chartex" xmlns:cx3="http://schemas.microsoft.com/office/drawing/2016/5/9/chartex" xmlns:cx4="http://schemas.microsoft.com/office/drawing/2016/5/10/chartex" xmlns:cx5="http://schemas.microsoft.com/office/drawing/2016/5/11/chartex" xmlns:cx6="http://schemas.microsoft.com/office/drawing/2016/5/12/chartex" xmlns:cx7="http://schemas.microsoft.com/office/drawing/2016/5/13/chartex" xmlns:cx8="http://schemas.microsoft.com/office/drawing/2016/5/14/chartex" xmlns:mc="http://schemas.openxmlformats.org/markup-compatibility/2006" xmlns:aink="http://schemas.microsoft.com/office/drawing/2016/ink" xmlns:am3d="http://schemas.microsoft.com/office/drawing/2017/model3d" xmlns:o="urn:schemas-microsoft-com:office:office" xmlns:oel="http://schemas.microsoft.com/office/2019/extlst" xmlns:r="http://schemas.openxmlformats.org/officeDocument/2006/relationships" xmlns:m="http://schemas.openxmlformats.org/officeDocument/2006/math" xmlns:v="urn:schemas-microsoft-com:vml" xmlns:wp14="http://schemas.microsoft.com/office/word/2010/wordprocessingDrawing" xmlns:wp="http://schemas.openxmlformats.org/drawingml/2006/wordprocessingDrawing" xmlns:w10="urn:schemas-microsoft-com:office:word" xmlns:w="http://schemas.openxmlformats.org/wordprocessingml/2006/main" xmlns:w14="http://schemas.microsoft.com/office/word/2010/wordml" xmlns:w15="http://schemas.microsoft.com/office/word/2012/wordml" xmlns:w16cex="http://schemas.microsoft.com/office/word/2018/wordml/cex" xmlns:w16cid="http://schemas.microsoft.com/office/word/2016/wordml/cid" xmlns:w16="http://schemas.microsoft.com/office/word/2018/wordml" xmlns:w16du="http://schemas.microsoft.com/office/word/2023/wordml/word16du" xmlns:w16sdtdh="http://schemas.microsoft.com/office/word/2020/wordml/sdtdatahash" xmlns:w16se="http://schemas.microsoft.com/office/word/2015/wordml/symex" xmlns:wpg="http://schemas.microsoft.com/office/word/2010/wordprocessingGroup" xmlns:wpi="http://schemas.microsoft.com/office/word/2010/wordprocessingInk" xmlns:wne="http://schemas.microsoft.com/office/word/2006/wordml" xmlns:wps="http://schemas.microsoft.com/office/word/2010/wordprocessingShape" mc:Ignorable="w14 w15 w16se w16cid w16 w16cex w16sdtdh w16du wp14">
   <w:p>
     <w:pPr>
       <w:pStyle w:val="Footer"/>
@@ -4021,7 +3482,7 @@
 </file>
 
 <file path=word/footer4.xml><?xml version="1.0" encoding="utf-8"?>
-<w:ftr xmlns:wpc="http://schemas.microsoft.com/office/word/2010/wordprocessingCanvas" xmlns:cx="http://schemas.microsoft.com/office/drawing/2014/chartex" xmlns:cx1="http://schemas.microsoft.com/office/drawing/2015/9/8/chartex" xmlns:cx2="http://schemas.microsoft.com/office/drawing/2015/10/21/chartex" xmlns:cx3="http://schemas.microsoft.com/office/drawing/2016/5/9/chartex" xmlns:cx4="http://schemas.microsoft.com/office/drawing/2016/5/10/chartex" xmlns:cx5="http://schemas.microsoft.com/office/drawing/2016/5/11/chartex" xmlns:cx6="http://schemas.microsoft.com/office/drawing/2016/5/12/chartex" xmlns:cx7="http://schemas.microsoft.com/office/drawing/2016/5/13/chartex" xmlns:cx8="http://schemas.microsoft.com/office/drawing/2016/5/14/chartex" xmlns:mc="http://schemas.openxmlformats.org/markup-compatibility/2006" xmlns:aink="http://schemas.microsoft.com/office/drawing/2016/ink" xmlns:am3d="http://schemas.microsoft.com/office/drawing/2017/model3d" xmlns:o="urn:schemas-microsoft-com:office:office" xmlns:r="http://schemas.openxmlformats.org/officeDocument/2006/relationships" xmlns:m="http://schemas.openxmlformats.org/officeDocument/2006/math" xmlns:v="urn:schemas-microsoft-com:vml" xmlns:wp14="http://schemas.microsoft.com/office/word/2010/wordprocessingDrawing" xmlns:wp="http://schemas.openxmlformats.org/drawingml/2006/wordprocessingDrawing" xmlns:w10="urn:schemas-microsoft-com:office:word" xmlns:w="http://schemas.openxmlformats.org/wordprocessingml/2006/main" xmlns:w14="http://schemas.microsoft.com/office/word/2010/wordml" xmlns:w15="http://schemas.microsoft.com/office/word/2012/wordml" xmlns:w16cex="http://schemas.microsoft.com/office/word/2018/wordml/cex" xmlns:w16cid="http://schemas.microsoft.com/office/word/2016/wordml/cid" xmlns:w16="http://schemas.microsoft.com/office/word/2018/wordml" xmlns:w16sdtdh="http://schemas.microsoft.com/office/word/2020/wordml/sdtdatahash" xmlns:w16se="http://schemas.microsoft.com/office/word/2015/wordml/symex" xmlns:wpg="http://schemas.microsoft.com/office/word/2010/wordprocessingGroup" xmlns:wpi="http://schemas.microsoft.com/office/word/2010/wordprocessingInk" xmlns:wne="http://schemas.microsoft.com/office/word/2006/wordml" xmlns:wps="http://schemas.microsoft.com/office/word/2010/wordprocessingShape" mc:Ignorable="w14 w15 w16se w16cid w16 w16cex w16sdtdh wp14">
+<w:ftr xmlns:wpc="http://schemas.microsoft.com/office/word/2010/wordprocessingCanvas" xmlns:cx="http://schemas.microsoft.com/office/drawing/2014/chartex" xmlns:cx1="http://schemas.microsoft.com/office/drawing/2015/9/8/chartex" xmlns:cx2="http://schemas.microsoft.com/office/drawing/2015/10/21/chartex" xmlns:cx3="http://schemas.microsoft.com/office/drawing/2016/5/9/chartex" xmlns:cx4="http://schemas.microsoft.com/office/drawing/2016/5/10/chartex" xmlns:cx5="http://schemas.microsoft.com/office/drawing/2016/5/11/chartex" xmlns:cx6="http://schemas.microsoft.com/office/drawing/2016/5/12/chartex" xmlns:cx7="http://schemas.microsoft.com/office/drawing/2016/5/13/chartex" xmlns:cx8="http://schemas.microsoft.com/office/drawing/2016/5/14/chartex" xmlns:mc="http://schemas.openxmlformats.org/markup-compatibility/2006" xmlns:aink="http://schemas.microsoft.com/office/drawing/2016/ink" xmlns:am3d="http://schemas.microsoft.com/office/drawing/2017/model3d" xmlns:o="urn:schemas-microsoft-com:office:office" xmlns:oel="http://schemas.microsoft.com/office/2019/extlst" xmlns:r="http://schemas.openxmlformats.org/officeDocument/2006/relationships" xmlns:m="http://schemas.openxmlformats.org/officeDocument/2006/math" xmlns:v="urn:schemas-microsoft-com:vml" xmlns:wp14="http://schemas.microsoft.com/office/word/2010/wordprocessingDrawing" xmlns:wp="http://schemas.openxmlformats.org/drawingml/2006/wordprocessingDrawing" xmlns:w10="urn:schemas-microsoft-com:office:word" xmlns:w="http://schemas.openxmlformats.org/wordprocessingml/2006/main" xmlns:w14="http://schemas.microsoft.com/office/word/2010/wordml" xmlns:w15="http://schemas.microsoft.com/office/word/2012/wordml" xmlns:w16cex="http://schemas.microsoft.com/office/word/2018/wordml/cex" xmlns:w16cid="http://schemas.microsoft.com/office/word/2016/wordml/cid" xmlns:w16="http://schemas.microsoft.com/office/word/2018/wordml" xmlns:w16du="http://schemas.microsoft.com/office/word/2023/wordml/word16du" xmlns:w16sdtdh="http://schemas.microsoft.com/office/word/2020/wordml/sdtdatahash" xmlns:w16se="http://schemas.microsoft.com/office/word/2015/wordml/symex" xmlns:wpg="http://schemas.microsoft.com/office/word/2010/wordprocessingGroup" xmlns:wpi="http://schemas.microsoft.com/office/word/2010/wordprocessingInk" xmlns:wne="http://schemas.microsoft.com/office/word/2006/wordml" xmlns:wps="http://schemas.microsoft.com/office/word/2010/wordprocessingShape" mc:Ignorable="w14 w15 w16se w16cid w16 w16cex w16sdtdh w16du wp14">
   <w:sdt>
     <w:sdtPr>
       <w:id w:val="-1760367220"/>
@@ -4074,7 +3535,7 @@
 </file>
 
 <file path=word/footer5.xml><?xml version="1.0" encoding="utf-8"?>
-<w:ftr xmlns:wpc="http://schemas.microsoft.com/office/word/2010/wordprocessingCanvas" xmlns:cx="http://schemas.microsoft.com/office/drawing/2014/chartex" xmlns:cx1="http://schemas.microsoft.com/office/drawing/2015/9/8/chartex" xmlns:cx2="http://schemas.microsoft.com/office/drawing/2015/10/21/chartex" xmlns:cx3="http://schemas.microsoft.com/office/drawing/2016/5/9/chartex" xmlns:cx4="http://schemas.microsoft.com/office/drawing/2016/5/10/chartex" xmlns:cx5="http://schemas.microsoft.com/office/drawing/2016/5/11/chartex" xmlns:cx6="http://schemas.microsoft.com/office/drawing/2016/5/12/chartex" xmlns:cx7="http://schemas.microsoft.com/office/drawing/2016/5/13/chartex" xmlns:cx8="http://schemas.microsoft.com/office/drawing/2016/5/14/chartex" xmlns:mc="http://schemas.openxmlformats.org/markup-compatibility/2006" xmlns:aink="http://schemas.microsoft.com/office/drawing/2016/ink" xmlns:am3d="http://schemas.microsoft.com/office/drawing/2017/model3d" xmlns:o="urn:schemas-microsoft-com:office:office" xmlns:r="http://schemas.openxmlformats.org/officeDocument/2006/relationships" xmlns:m="http://schemas.openxmlformats.org/officeDocument/2006/math" xmlns:v="urn:schemas-microsoft-com:vml" xmlns:wp14="http://schemas.microsoft.com/office/word/2010/wordprocessingDrawing" xmlns:wp="http://schemas.openxmlformats.org/drawingml/2006/wordprocessingDrawing" xmlns:w10="urn:schemas-microsoft-com:office:word" xmlns:w="http://schemas.openxmlformats.org/wordprocessingml/2006/main" xmlns:w14="http://schemas.microsoft.com/office/word/2010/wordml" xmlns:w15="http://schemas.microsoft.com/office/word/2012/wordml" xmlns:w16cex="http://schemas.microsoft.com/office/word/2018/wordml/cex" xmlns:w16cid="http://schemas.microsoft.com/office/word/2016/wordml/cid" xmlns:w16="http://schemas.microsoft.com/office/word/2018/wordml" xmlns:w16sdtdh="http://schemas.microsoft.com/office/word/2020/wordml/sdtdatahash" xmlns:w16se="http://schemas.microsoft.com/office/word/2015/wordml/symex" xmlns:wpg="http://schemas.microsoft.com/office/word/2010/wordprocessingGroup" xmlns:wpi="http://schemas.microsoft.com/office/word/2010/wordprocessingInk" xmlns:wne="http://schemas.microsoft.com/office/word/2006/wordml" xmlns:wps="http://schemas.microsoft.com/office/word/2010/wordprocessingShape" mc:Ignorable="w14 w15 w16se w16cid w16 w16cex w16sdtdh wp14">
+<w:ftr xmlns:wpc="http://schemas.microsoft.com/office/word/2010/wordprocessingCanvas" xmlns:cx="http://schemas.microsoft.com/office/drawing/2014/chartex" xmlns:cx1="http://schemas.microsoft.com/office/drawing/2015/9/8/chartex" xmlns:cx2="http://schemas.microsoft.com/office/drawing/2015/10/21/chartex" xmlns:cx3="http://schemas.microsoft.com/office/drawing/2016/5/9/chartex" xmlns:cx4="http://schemas.microsoft.com/office/drawing/2016/5/10/chartex" xmlns:cx5="http://schemas.microsoft.com/office/drawing/2016/5/11/chartex" xmlns:cx6="http://schemas.microsoft.com/office/drawing/2016/5/12/chartex" xmlns:cx7="http://schemas.microsoft.com/office/drawing/2016/5/13/chartex" xmlns:cx8="http://schemas.microsoft.com/office/drawing/2016/5/14/chartex" xmlns:mc="http://schemas.openxmlformats.org/markup-compatibility/2006" xmlns:aink="http://schemas.microsoft.com/office/drawing/2016/ink" xmlns:am3d="http://schemas.microsoft.com/office/drawing/2017/model3d" xmlns:o="urn:schemas-microsoft-com:office:office" xmlns:oel="http://schemas.microsoft.com/office/2019/extlst" xmlns:r="http://schemas.openxmlformats.org/officeDocument/2006/relationships" xmlns:m="http://schemas.openxmlformats.org/officeDocument/2006/math" xmlns:v="urn:schemas-microsoft-com:vml" xmlns:wp14="http://schemas.microsoft.com/office/word/2010/wordprocessingDrawing" xmlns:wp="http://schemas.openxmlformats.org/drawingml/2006/wordprocessingDrawing" xmlns:w10="urn:schemas-microsoft-com:office:word" xmlns:w="http://schemas.openxmlformats.org/wordprocessingml/2006/main" xmlns:w14="http://schemas.microsoft.com/office/word/2010/wordml" xmlns:w15="http://schemas.microsoft.com/office/word/2012/wordml" xmlns:w16cex="http://schemas.microsoft.com/office/word/2018/wordml/cex" xmlns:w16cid="http://schemas.microsoft.com/office/word/2016/wordml/cid" xmlns:w16="http://schemas.microsoft.com/office/word/2018/wordml" xmlns:w16du="http://schemas.microsoft.com/office/word/2023/wordml/word16du" xmlns:w16sdtdh="http://schemas.microsoft.com/office/word/2020/wordml/sdtdatahash" xmlns:w16se="http://schemas.microsoft.com/office/word/2015/wordml/symex" xmlns:wpg="http://schemas.microsoft.com/office/word/2010/wordprocessingGroup" xmlns:wpi="http://schemas.microsoft.com/office/word/2010/wordprocessingInk" xmlns:wne="http://schemas.microsoft.com/office/word/2006/wordml" xmlns:wps="http://schemas.microsoft.com/office/word/2010/wordprocessingShape" mc:Ignorable="w14 w15 w16se w16cid w16 w16cex w16sdtdh w16du wp14">
   <w:p>
     <w:pPr>
       <w:pStyle w:val="Footer"/>
@@ -4090,7 +3551,7 @@
 </file>
 
 <file path=word/footer6.xml><?xml version="1.0" encoding="utf-8"?>
-<w:ftr xmlns:wpc="http://schemas.microsoft.com/office/word/2010/wordprocessingCanvas" xmlns:cx="http://schemas.microsoft.com/office/drawing/2014/chartex" xmlns:cx1="http://schemas.microsoft.com/office/drawing/2015/9/8/chartex" xmlns:cx2="http://schemas.microsoft.com/office/drawing/2015/10/21/chartex" xmlns:cx3="http://schemas.microsoft.com/office/drawing/2016/5/9/chartex" xmlns:cx4="http://schemas.microsoft.com/office/drawing/2016/5/10/chartex" xmlns:cx5="http://schemas.microsoft.com/office/drawing/2016/5/11/chartex" xmlns:cx6="http://schemas.microsoft.com/office/drawing/2016/5/12/chartex" xmlns:cx7="http://schemas.microsoft.com/office/drawing/2016/5/13/chartex" xmlns:cx8="http://schemas.microsoft.com/office/drawing/2016/5/14/chartex" xmlns:mc="http://schemas.openxmlformats.org/markup-compatibility/2006" xmlns:aink="http://schemas.microsoft.com/office/drawing/2016/ink" xmlns:am3d="http://schemas.microsoft.com/office/drawing/2017/model3d" xmlns:o="urn:schemas-microsoft-com:office:office" xmlns:r="http://schemas.openxmlformats.org/officeDocument/2006/relationships" xmlns:m="http://schemas.openxmlformats.org/officeDocument/2006/math" xmlns:v="urn:schemas-microsoft-com:vml" xmlns:wp14="http://schemas.microsoft.com/office/word/2010/wordprocessingDrawing" xmlns:wp="http://schemas.openxmlformats.org/drawingml/2006/wordprocessingDrawing" xmlns:w10="urn:schemas-microsoft-com:office:word" xmlns:w="http://schemas.openxmlformats.org/wordprocessingml/2006/main" xmlns:w14="http://schemas.microsoft.com/office/word/2010/wordml" xmlns:w15="http://schemas.microsoft.com/office/word/2012/wordml" xmlns:w16cex="http://schemas.microsoft.com/office/word/2018/wordml/cex" xmlns:w16cid="http://schemas.microsoft.com/office/word/2016/wordml/cid" xmlns:w16="http://schemas.microsoft.com/office/word/2018/wordml" xmlns:w16sdtdh="http://schemas.microsoft.com/office/word/2020/wordml/sdtdatahash" xmlns:w16se="http://schemas.microsoft.com/office/word/2015/wordml/symex" xmlns:wpg="http://schemas.microsoft.com/office/word/2010/wordprocessingGroup" xmlns:wpi="http://schemas.microsoft.com/office/word/2010/wordprocessingInk" xmlns:wne="http://schemas.microsoft.com/office/word/2006/wordml" xmlns:wps="http://schemas.microsoft.com/office/word/2010/wordprocessingShape" mc:Ignorable="w14 w15 w16se w16cid w16 w16cex w16sdtdh wp14">
+<w:ftr xmlns:wpc="http://schemas.microsoft.com/office/word/2010/wordprocessingCanvas" xmlns:cx="http://schemas.microsoft.com/office/drawing/2014/chartex" xmlns:cx1="http://schemas.microsoft.com/office/drawing/2015/9/8/chartex" xmlns:cx2="http://schemas.microsoft.com/office/drawing/2015/10/21/chartex" xmlns:cx3="http://schemas.microsoft.com/office/drawing/2016/5/9/chartex" xmlns:cx4="http://schemas.microsoft.com/office/drawing/2016/5/10/chartex" xmlns:cx5="http://schemas.microsoft.com/office/drawing/2016/5/11/chartex" xmlns:cx6="http://schemas.microsoft.com/office/drawing/2016/5/12/chartex" xmlns:cx7="http://schemas.microsoft.com/office/drawing/2016/5/13/chartex" xmlns:cx8="http://schemas.microsoft.com/office/drawing/2016/5/14/chartex" xmlns:mc="http://schemas.openxmlformats.org/markup-compatibility/2006" xmlns:aink="http://schemas.microsoft.com/office/drawing/2016/ink" xmlns:am3d="http://schemas.microsoft.com/office/drawing/2017/model3d" xmlns:o="urn:schemas-microsoft-com:office:office" xmlns:oel="http://schemas.microsoft.com/office/2019/extlst" xmlns:r="http://schemas.openxmlformats.org/officeDocument/2006/relationships" xmlns:m="http://schemas.openxmlformats.org/officeDocument/2006/math" xmlns:v="urn:schemas-microsoft-com:vml" xmlns:wp14="http://schemas.microsoft.com/office/word/2010/wordprocessingDrawing" xmlns:wp="http://schemas.openxmlformats.org/drawingml/2006/wordprocessingDrawing" xmlns:w10="urn:schemas-microsoft-com:office:word" xmlns:w="http://schemas.openxmlformats.org/wordprocessingml/2006/main" xmlns:w14="http://schemas.microsoft.com/office/word/2010/wordml" xmlns:w15="http://schemas.microsoft.com/office/word/2012/wordml" xmlns:w16cex="http://schemas.microsoft.com/office/word/2018/wordml/cex" xmlns:w16cid="http://schemas.microsoft.com/office/word/2016/wordml/cid" xmlns:w16="http://schemas.microsoft.com/office/word/2018/wordml" xmlns:w16du="http://schemas.microsoft.com/office/word/2023/wordml/word16du" xmlns:w16sdtdh="http://schemas.microsoft.com/office/word/2020/wordml/sdtdatahash" xmlns:w16se="http://schemas.microsoft.com/office/word/2015/wordml/symex" xmlns:wpg="http://schemas.microsoft.com/office/word/2010/wordprocessingGroup" xmlns:wpi="http://schemas.microsoft.com/office/word/2010/wordprocessingInk" xmlns:wne="http://schemas.microsoft.com/office/word/2006/wordml" xmlns:wps="http://schemas.microsoft.com/office/word/2010/wordprocessingShape" mc:Ignorable="w14 w15 w16se w16cid w16 w16cex w16sdtdh w16du wp14">
   <w:sdt>
     <w:sdtPr>
       <w:id w:val="305972153"/>
@@ -4143,7 +3604,7 @@
 </file>
 
 <file path=word/footer7.xml><?xml version="1.0" encoding="utf-8"?>
-<w:ftr xmlns:wpc="http://schemas.microsoft.com/office/word/2010/wordprocessingCanvas" xmlns:cx="http://schemas.microsoft.com/office/drawing/2014/chartex" xmlns:cx1="http://schemas.microsoft.com/office/drawing/2015/9/8/chartex" xmlns:cx2="http://schemas.microsoft.com/office/drawing/2015/10/21/chartex" xmlns:cx3="http://schemas.microsoft.com/office/drawing/2016/5/9/chartex" xmlns:cx4="http://schemas.microsoft.com/office/drawing/2016/5/10/chartex" xmlns:cx5="http://schemas.microsoft.com/office/drawing/2016/5/11/chartex" xmlns:cx6="http://schemas.microsoft.com/office/drawing/2016/5/12/chartex" xmlns:cx7="http://schemas.microsoft.com/office/drawing/2016/5/13/chartex" xmlns:cx8="http://schemas.microsoft.com/office/drawing/2016/5/14/chartex" xmlns:mc="http://schemas.openxmlformats.org/markup-compatibility/2006" xmlns:aink="http://schemas.microsoft.com/office/drawing/2016/ink" xmlns:am3d="http://schemas.microsoft.com/office/drawing/2017/model3d" xmlns:o="urn:schemas-microsoft-com:office:office" xmlns:r="http://schemas.openxmlformats.org/officeDocument/2006/relationships" xmlns:m="http://schemas.openxmlformats.org/officeDocument/2006/math" xmlns:v="urn:schemas-microsoft-com:vml" xmlns:wp14="http://schemas.microsoft.com/office/word/2010/wordprocessingDrawing" xmlns:wp="http://schemas.openxmlformats.org/drawingml/2006/wordprocessingDrawing" xmlns:w10="urn:schemas-microsoft-com:office:word" xmlns:w="http://schemas.openxmlformats.org/wordprocessingml/2006/main" xmlns:w14="http://schemas.microsoft.com/office/word/2010/wordml" xmlns:w15="http://schemas.microsoft.com/office/word/2012/wordml" xmlns:w16cex="http://schemas.microsoft.com/office/word/2018/wordml/cex" xmlns:w16cid="http://schemas.microsoft.com/office/word/2016/wordml/cid" xmlns:w16="http://schemas.microsoft.com/office/word/2018/wordml" xmlns:w16sdtdh="http://schemas.microsoft.com/office/word/2020/wordml/sdtdatahash" xmlns:w16se="http://schemas.microsoft.com/office/word/2015/wordml/symex" xmlns:wpg="http://schemas.microsoft.com/office/word/2010/wordprocessingGroup" xmlns:wpi="http://schemas.microsoft.com/office/word/2010/wordprocessingInk" xmlns:wne="http://schemas.microsoft.com/office/word/2006/wordml" xmlns:wps="http://schemas.microsoft.com/office/word/2010/wordprocessingShape" mc:Ignorable="w14 w15 w16se w16cid w16 w16cex w16sdtdh wp14">
+<w:ftr xmlns:wpc="http://schemas.microsoft.com/office/word/2010/wordprocessingCanvas" xmlns:cx="http://schemas.microsoft.com/office/drawing/2014/chartex" xmlns:cx1="http://schemas.microsoft.com/office/drawing/2015/9/8/chartex" xmlns:cx2="http://schemas.microsoft.com/office/drawing/2015/10/21/chartex" xmlns:cx3="http://schemas.microsoft.com/office/drawing/2016/5/9/chartex" xmlns:cx4="http://schemas.microsoft.com/office/drawing/2016/5/10/chartex" xmlns:cx5="http://schemas.microsoft.com/office/drawing/2016/5/11/chartex" xmlns:cx6="http://schemas.microsoft.com/office/drawing/2016/5/12/chartex" xmlns:cx7="http://schemas.microsoft.com/office/drawing/2016/5/13/chartex" xmlns:cx8="http://schemas.microsoft.com/office/drawing/2016/5/14/chartex" xmlns:mc="http://schemas.openxmlformats.org/markup-compatibility/2006" xmlns:aink="http://schemas.microsoft.com/office/drawing/2016/ink" xmlns:am3d="http://schemas.microsoft.com/office/drawing/2017/model3d" xmlns:o="urn:schemas-microsoft-com:office:office" xmlns:oel="http://schemas.microsoft.com/office/2019/extlst" xmlns:r="http://schemas.openxmlformats.org/officeDocument/2006/relationships" xmlns:m="http://schemas.openxmlformats.org/officeDocument/2006/math" xmlns:v="urn:schemas-microsoft-com:vml" xmlns:wp14="http://schemas.microsoft.com/office/word/2010/wordprocessingDrawing" xmlns:wp="http://schemas.openxmlformats.org/drawingml/2006/wordprocessingDrawing" xmlns:w10="urn:schemas-microsoft-com:office:word" xmlns:w="http://schemas.openxmlformats.org/wordprocessingml/2006/main" xmlns:w14="http://schemas.microsoft.com/office/word/2010/wordml" xmlns:w15="http://schemas.microsoft.com/office/word/2012/wordml" xmlns:w16cex="http://schemas.microsoft.com/office/word/2018/wordml/cex" xmlns:w16cid="http://schemas.microsoft.com/office/word/2016/wordml/cid" xmlns:w16="http://schemas.microsoft.com/office/word/2018/wordml" xmlns:w16du="http://schemas.microsoft.com/office/word/2023/wordml/word16du" xmlns:w16sdtdh="http://schemas.microsoft.com/office/word/2020/wordml/sdtdatahash" xmlns:w16se="http://schemas.microsoft.com/office/word/2015/wordml/symex" xmlns:wpg="http://schemas.microsoft.com/office/word/2010/wordprocessingGroup" xmlns:wpi="http://schemas.microsoft.com/office/word/2010/wordprocessingInk" xmlns:wne="http://schemas.microsoft.com/office/word/2006/wordml" xmlns:wps="http://schemas.microsoft.com/office/word/2010/wordprocessingShape" mc:Ignorable="w14 w15 w16se w16cid w16 w16cex w16sdtdh w16du wp14">
   <w:p>
     <w:pPr>
       <w:pStyle w:val="Footer"/>
@@ -4159,7 +3620,7 @@
 </file>
 
 <file path=word/footer8.xml><?xml version="1.0" encoding="utf-8"?>
-<w:ftr xmlns:wpc="http://schemas.microsoft.com/office/word/2010/wordprocessingCanvas" xmlns:cx="http://schemas.microsoft.com/office/drawing/2014/chartex" xmlns:cx1="http://schemas.microsoft.com/office/drawing/2015/9/8/chartex" xmlns:cx2="http://schemas.microsoft.com/office/drawing/2015/10/21/chartex" xmlns:cx3="http://schemas.microsoft.com/office/drawing/2016/5/9/chartex" xmlns:cx4="http://schemas.microsoft.com/office/drawing/2016/5/10/chartex" xmlns:cx5="http://schemas.microsoft.com/office/drawing/2016/5/11/chartex" xmlns:cx6="http://schemas.microsoft.com/office/drawing/2016/5/12/chartex" xmlns:cx7="http://schemas.microsoft.com/office/drawing/2016/5/13/chartex" xmlns:cx8="http://schemas.microsoft.com/office/drawing/2016/5/14/chartex" xmlns:mc="http://schemas.openxmlformats.org/markup-compatibility/2006" xmlns:aink="http://schemas.microsoft.com/office/drawing/2016/ink" xmlns:am3d="http://schemas.microsoft.com/office/drawing/2017/model3d" xmlns:o="urn:schemas-microsoft-com:office:office" xmlns:r="http://schemas.openxmlformats.org/officeDocument/2006/relationships" xmlns:m="http://schemas.openxmlformats.org/officeDocument/2006/math" xmlns:v="urn:schemas-microsoft-com:vml" xmlns:wp14="http://schemas.microsoft.com/office/word/2010/wordprocessingDrawing" xmlns:wp="http://schemas.openxmlformats.org/drawingml/2006/wordprocessingDrawing" xmlns:w10="urn:schemas-microsoft-com:office:word" xmlns:w="http://schemas.openxmlformats.org/wordprocessingml/2006/main" xmlns:w14="http://schemas.microsoft.com/office/word/2010/wordml" xmlns:w15="http://schemas.microsoft.com/office/word/2012/wordml" xmlns:w16cex="http://schemas.microsoft.com/office/word/2018/wordml/cex" xmlns:w16cid="http://schemas.microsoft.com/office/word/2016/wordml/cid" xmlns:w16="http://schemas.microsoft.com/office/word/2018/wordml" xmlns:w16sdtdh="http://schemas.microsoft.com/office/word/2020/wordml/sdtdatahash" xmlns:w16se="http://schemas.microsoft.com/office/word/2015/wordml/symex" xmlns:wpg="http://schemas.microsoft.com/office/word/2010/wordprocessingGroup" xmlns:wpi="http://schemas.microsoft.com/office/word/2010/wordprocessingInk" xmlns:wne="http://schemas.microsoft.com/office/word/2006/wordml" xmlns:wps="http://schemas.microsoft.com/office/word/2010/wordprocessingShape" mc:Ignorable="w14 w15 w16se w16cid w16 w16cex w16sdtdh wp14">
+<w:ftr xmlns:wpc="http://schemas.microsoft.com/office/word/2010/wordprocessingCanvas" xmlns:cx="http://schemas.microsoft.com/office/drawing/2014/chartex" xmlns:cx1="http://schemas.microsoft.com/office/drawing/2015/9/8/chartex" xmlns:cx2="http://schemas.microsoft.com/office/drawing/2015/10/21/chartex" xmlns:cx3="http://schemas.microsoft.com/office/drawing/2016/5/9/chartex" xmlns:cx4="http://schemas.microsoft.com/office/drawing/2016/5/10/chartex" xmlns:cx5="http://schemas.microsoft.com/office/drawing/2016/5/11/chartex" xmlns:cx6="http://schemas.microsoft.com/office/drawing/2016/5/12/chartex" xmlns:cx7="http://schemas.microsoft.com/office/drawing/2016/5/13/chartex" xmlns:cx8="http://schemas.microsoft.com/office/drawing/2016/5/14/chartex" xmlns:mc="http://schemas.openxmlformats.org/markup-compatibility/2006" xmlns:aink="http://schemas.microsoft.com/office/drawing/2016/ink" xmlns:am3d="http://schemas.microsoft.com/office/drawing/2017/model3d" xmlns:o="urn:schemas-microsoft-com:office:office" xmlns:oel="http://schemas.microsoft.com/office/2019/extlst" xmlns:r="http://schemas.openxmlformats.org/officeDocument/2006/relationships" xmlns:m="http://schemas.openxmlformats.org/officeDocument/2006/math" xmlns:v="urn:schemas-microsoft-com:vml" xmlns:wp14="http://schemas.microsoft.com/office/word/2010/wordprocessingDrawing" xmlns:wp="http://schemas.openxmlformats.org/drawingml/2006/wordprocessingDrawing" xmlns:w10="urn:schemas-microsoft-com:office:word" xmlns:w="http://schemas.openxmlformats.org/wordprocessingml/2006/main" xmlns:w14="http://schemas.microsoft.com/office/word/2010/wordml" xmlns:w15="http://schemas.microsoft.com/office/word/2012/wordml" xmlns:w16cex="http://schemas.microsoft.com/office/word/2018/wordml/cex" xmlns:w16cid="http://schemas.microsoft.com/office/word/2016/wordml/cid" xmlns:w16="http://schemas.microsoft.com/office/word/2018/wordml" xmlns:w16du="http://schemas.microsoft.com/office/word/2023/wordml/word16du" xmlns:w16sdtdh="http://schemas.microsoft.com/office/word/2020/wordml/sdtdatahash" xmlns:w16se="http://schemas.microsoft.com/office/word/2015/wordml/symex" xmlns:wpg="http://schemas.microsoft.com/office/word/2010/wordprocessingGroup" xmlns:wpi="http://schemas.microsoft.com/office/word/2010/wordprocessingInk" xmlns:wne="http://schemas.microsoft.com/office/word/2006/wordml" xmlns:wps="http://schemas.microsoft.com/office/word/2010/wordprocessingShape" mc:Ignorable="w14 w15 w16se w16cid w16 w16cex w16sdtdh w16du wp14">
   <w:sdt>
     <w:sdtPr>
       <w:id w:val="1533692062"/>
@@ -4212,7 +3673,7 @@
 </file>
 
 <file path=word/footnotes.xml><?xml version="1.0" encoding="utf-8"?>
-<w:footnotes xmlns:wpc="http://schemas.microsoft.com/office/word/2010/wordprocessingCanvas" xmlns:cx="http://schemas.microsoft.com/office/drawing/2014/chartex" xmlns:cx1="http://schemas.microsoft.com/office/drawing/2015/9/8/chartex" xmlns:cx2="http://schemas.microsoft.com/office/drawing/2015/10/21/chartex" xmlns:cx3="http://schemas.microsoft.com/office/drawing/2016/5/9/chartex" xmlns:cx4="http://schemas.microsoft.com/office/drawing/2016/5/10/chartex" xmlns:cx5="http://schemas.microsoft.com/office/drawing/2016/5/11/chartex" xmlns:cx6="http://schemas.microsoft.com/office/drawing/2016/5/12/chartex" xmlns:cx7="http://schemas.microsoft.com/office/drawing/2016/5/13/chartex" xmlns:cx8="http://schemas.microsoft.com/office/drawing/2016/5/14/chartex" xmlns:mc="http://schemas.openxmlformats.org/markup-compatibility/2006" xmlns:aink="http://schemas.microsoft.com/office/drawing/2016/ink" xmlns:am3d="http://schemas.microsoft.com/office/drawing/2017/model3d" xmlns:o="urn:schemas-microsoft-com:office:office" xmlns:r="http://schemas.openxmlformats.org/officeDocument/2006/relationships" xmlns:m="http://schemas.openxmlformats.org/officeDocument/2006/math" xmlns:v="urn:schemas-microsoft-com:vml" xmlns:wp14="http://schemas.microsoft.com/office/word/2010/wordprocessingDrawing" xmlns:wp="http://schemas.openxmlformats.org/drawingml/2006/wordprocessingDrawing" xmlns:w10="urn:schemas-microsoft-com:office:word" xmlns:w="http://schemas.openxmlformats.org/wordprocessingml/2006/main" xmlns:w14="http://schemas.microsoft.com/office/word/2010/wordml" xmlns:w15="http://schemas.microsoft.com/office/word/2012/wordml" xmlns:w16cex="http://schemas.microsoft.com/office/word/2018/wordml/cex" xmlns:w16cid="http://schemas.microsoft.com/office/word/2016/wordml/cid" xmlns:w16="http://schemas.microsoft.com/office/word/2018/wordml" xmlns:w16sdtdh="http://schemas.microsoft.com/office/word/2020/wordml/sdtdatahash" xmlns:w16se="http://schemas.microsoft.com/office/word/2015/wordml/symex" xmlns:wpg="http://schemas.microsoft.com/office/word/2010/wordprocessingGroup" xmlns:wpi="http://schemas.microsoft.com/office/word/2010/wordprocessingInk" xmlns:wne="http://schemas.microsoft.com/office/word/2006/wordml" xmlns:wps="http://schemas.microsoft.com/office/word/2010/wordprocessingShape" mc:Ignorable="w14 w15 w16se w16cid w16 w16cex w16sdtdh wp14">
+<w:footnotes xmlns:wpc="http://schemas.microsoft.com/office/word/2010/wordprocessingCanvas" xmlns:cx="http://schemas.microsoft.com/office/drawing/2014/chartex" xmlns:cx1="http://schemas.microsoft.com/office/drawing/2015/9/8/chartex" xmlns:cx2="http://schemas.microsoft.com/office/drawing/2015/10/21/chartex" xmlns:cx3="http://schemas.microsoft.com/office/drawing/2016/5/9/chartex" xmlns:cx4="http://schemas.microsoft.com/office/drawing/2016/5/10/chartex" xmlns:cx5="http://schemas.microsoft.com/office/drawing/2016/5/11/chartex" xmlns:cx6="http://schemas.microsoft.com/office/drawing/2016/5/12/chartex" xmlns:cx7="http://schemas.microsoft.com/office/drawing/2016/5/13/chartex" xmlns:cx8="http://schemas.microsoft.com/office/drawing/2016/5/14/chartex" xmlns:mc="http://schemas.openxmlformats.org/markup-compatibility/2006" xmlns:aink="http://schemas.microsoft.com/office/drawing/2016/ink" xmlns:am3d="http://schemas.microsoft.com/office/drawing/2017/model3d" xmlns:o="urn:schemas-microsoft-com:office:office" xmlns:oel="http://schemas.microsoft.com/office/2019/extlst" xmlns:r="http://schemas.openxmlformats.org/officeDocument/2006/relationships" xmlns:m="http://schemas.openxmlformats.org/officeDocument/2006/math" xmlns:v="urn:schemas-microsoft-com:vml" xmlns:wp14="http://schemas.microsoft.com/office/word/2010/wordprocessingDrawing" xmlns:wp="http://schemas.openxmlformats.org/drawingml/2006/wordprocessingDrawing" xmlns:w10="urn:schemas-microsoft-com:office:word" xmlns:w="http://schemas.openxmlformats.org/wordprocessingml/2006/main" xmlns:w14="http://schemas.microsoft.com/office/word/2010/wordml" xmlns:w15="http://schemas.microsoft.com/office/word/2012/wordml" xmlns:w16cex="http://schemas.microsoft.com/office/word/2018/wordml/cex" xmlns:w16cid="http://schemas.microsoft.com/office/word/2016/wordml/cid" xmlns:w16="http://schemas.microsoft.com/office/word/2018/wordml" xmlns:w16du="http://schemas.microsoft.com/office/word/2023/wordml/word16du" xmlns:w16sdtdh="http://schemas.microsoft.com/office/word/2020/wordml/sdtdatahash" xmlns:w16se="http://schemas.microsoft.com/office/word/2015/wordml/symex" xmlns:wpg="http://schemas.microsoft.com/office/word/2010/wordprocessingGroup" xmlns:wpi="http://schemas.microsoft.com/office/word/2010/wordprocessingInk" xmlns:wne="http://schemas.microsoft.com/office/word/2006/wordml" xmlns:wps="http://schemas.microsoft.com/office/word/2010/wordprocessingShape" mc:Ignorable="w14 w15 w16se w16cid w16 w16cex w16sdtdh w16du wp14">
   <w:footnote w:type="separator" w:id="-1">
     <w:p>
       <w:pPr>
@@ -4237,7 +3698,7 @@
 </file>
 
 <file path=word/header1.xml><?xml version="1.0" encoding="utf-8"?>
-<w:hdr xmlns:wpc="http://schemas.microsoft.com/office/word/2010/wordprocessingCanvas" xmlns:cx="http://schemas.microsoft.com/office/drawing/2014/chartex" xmlns:cx1="http://schemas.microsoft.com/office/drawing/2015/9/8/chartex" xmlns:cx2="http://schemas.microsoft.com/office/drawing/2015/10/21/chartex" xmlns:cx3="http://schemas.microsoft.com/office/drawing/2016/5/9/chartex" xmlns:cx4="http://schemas.microsoft.com/office/drawing/2016/5/10/chartex" xmlns:cx5="http://schemas.microsoft.com/office/drawing/2016/5/11/chartex" xmlns:cx6="http://schemas.microsoft.com/office/drawing/2016/5/12/chartex" xmlns:cx7="http://schemas.microsoft.com/office/drawing/2016/5/13/chartex" xmlns:cx8="http://schemas.microsoft.com/office/drawing/2016/5/14/chartex" xmlns:mc="http://schemas.openxmlformats.org/markup-compatibility/2006" xmlns:aink="http://schemas.microsoft.com/office/drawing/2016/ink" xmlns:am3d="http://schemas.microsoft.com/office/drawing/2017/model3d" xmlns:o="urn:schemas-microsoft-com:office:office" xmlns:r="http://schemas.openxmlformats.org/officeDocument/2006/relationships" xmlns:m="http://schemas.openxmlformats.org/officeDocument/2006/math" xmlns:v="urn:schemas-microsoft-com:vml" xmlns:wp14="http://schemas.microsoft.com/office/word/2010/wordprocessingDrawing" xmlns:wp="http://schemas.openxmlformats.org/drawingml/2006/wordprocessingDrawing" xmlns:w10="urn:schemas-microsoft-com:office:word" xmlns:w="http://schemas.openxmlformats.org/wordprocessingml/2006/main" xmlns:w14="http://schemas.microsoft.com/office/word/2010/wordml" xmlns:w15="http://schemas.microsoft.com/office/word/2012/wordml" xmlns:w16cex="http://schemas.microsoft.com/office/word/2018/wordml/cex" xmlns:w16cid="http://schemas.microsoft.com/office/word/2016/wordml/cid" xmlns:w16="http://schemas.microsoft.com/office/word/2018/wordml" xmlns:w16sdtdh="http://schemas.microsoft.com/office/word/2020/wordml/sdtdatahash" xmlns:w16se="http://schemas.microsoft.com/office/word/2015/wordml/symex" xmlns:wpg="http://schemas.microsoft.com/office/word/2010/wordprocessingGroup" xmlns:wpi="http://schemas.microsoft.com/office/word/2010/wordprocessingInk" xmlns:wne="http://schemas.microsoft.com/office/word/2006/wordml" xmlns:wps="http://schemas.microsoft.com/office/word/2010/wordprocessingShape" mc:Ignorable="w14 w15 w16se w16cid w16 w16cex w16sdtdh wp14">
+<w:hdr xmlns:wpc="http://schemas.microsoft.com/office/word/2010/wordprocessingCanvas" xmlns:cx="http://schemas.microsoft.com/office/drawing/2014/chartex" xmlns:cx1="http://schemas.microsoft.com/office/drawing/2015/9/8/chartex" xmlns:cx2="http://schemas.microsoft.com/office/drawing/2015/10/21/chartex" xmlns:cx3="http://schemas.microsoft.com/office/drawing/2016/5/9/chartex" xmlns:cx4="http://schemas.microsoft.com/office/drawing/2016/5/10/chartex" xmlns:cx5="http://schemas.microsoft.com/office/drawing/2016/5/11/chartex" xmlns:cx6="http://schemas.microsoft.com/office/drawing/2016/5/12/chartex" xmlns:cx7="http://schemas.microsoft.com/office/drawing/2016/5/13/chartex" xmlns:cx8="http://schemas.microsoft.com/office/drawing/2016/5/14/chartex" xmlns:mc="http://schemas.openxmlformats.org/markup-compatibility/2006" xmlns:aink="http://schemas.microsoft.com/office/drawing/2016/ink" xmlns:am3d="http://schemas.microsoft.com/office/drawing/2017/model3d" xmlns:o="urn:schemas-microsoft-com:office:office" xmlns:oel="http://schemas.microsoft.com/office/2019/extlst" xmlns:r="http://schemas.openxmlformats.org/officeDocument/2006/relationships" xmlns:m="http://schemas.openxmlformats.org/officeDocument/2006/math" xmlns:v="urn:schemas-microsoft-com:vml" xmlns:wp14="http://schemas.microsoft.com/office/word/2010/wordprocessingDrawing" xmlns:wp="http://schemas.openxmlformats.org/drawingml/2006/wordprocessingDrawing" xmlns:w10="urn:schemas-microsoft-com:office:word" xmlns:w="http://schemas.openxmlformats.org/wordprocessingml/2006/main" xmlns:w14="http://schemas.microsoft.com/office/word/2010/wordml" xmlns:w15="http://schemas.microsoft.com/office/word/2012/wordml" xmlns:w16cex="http://schemas.microsoft.com/office/word/2018/wordml/cex" xmlns:w16cid="http://schemas.microsoft.com/office/word/2016/wordml/cid" xmlns:w16="http://schemas.microsoft.com/office/word/2018/wordml" xmlns:w16du="http://schemas.microsoft.com/office/word/2023/wordml/word16du" xmlns:w16sdtdh="http://schemas.microsoft.com/office/word/2020/wordml/sdtdatahash" xmlns:w16se="http://schemas.microsoft.com/office/word/2015/wordml/symex" xmlns:wpg="http://schemas.microsoft.com/office/word/2010/wordprocessingGroup" xmlns:wpi="http://schemas.microsoft.com/office/word/2010/wordprocessingInk" xmlns:wne="http://schemas.microsoft.com/office/word/2006/wordml" xmlns:wps="http://schemas.microsoft.com/office/word/2010/wordprocessingShape" mc:Ignorable="w14 w15 w16se w16cid w16 w16cex w16sdtdh w16du wp14">
   <w:sdt>
     <w:sdtPr>
       <w:id w:val="1019734311"/>
@@ -4290,7 +3751,7 @@
 </file>
 
 <file path=word/header2.xml><?xml version="1.0" encoding="utf-8"?>
-<w:hdr xmlns:wpc="http://schemas.microsoft.com/office/word/2010/wordprocessingCanvas" xmlns:cx="http://schemas.microsoft.com/office/drawing/2014/chartex" xmlns:cx1="http://schemas.microsoft.com/office/drawing/2015/9/8/chartex" xmlns:cx2="http://schemas.microsoft.com/office/drawing/2015/10/21/chartex" xmlns:cx3="http://schemas.microsoft.com/office/drawing/2016/5/9/chartex" xmlns:cx4="http://schemas.microsoft.com/office/drawing/2016/5/10/chartex" xmlns:cx5="http://schemas.microsoft.com/office/drawing/2016/5/11/chartex" xmlns:cx6="http://schemas.microsoft.com/office/drawing/2016/5/12/chartex" xmlns:cx7="http://schemas.microsoft.com/office/drawing/2016/5/13/chartex" xmlns:cx8="http://schemas.microsoft.com/office/drawing/2016/5/14/chartex" xmlns:mc="http://schemas.openxmlformats.org/markup-compatibility/2006" xmlns:aink="http://schemas.microsoft.com/office/drawing/2016/ink" xmlns:am3d="http://schemas.microsoft.com/office/drawing/2017/model3d" xmlns:o="urn:schemas-microsoft-com:office:office" xmlns:r="http://schemas.openxmlformats.org/officeDocument/2006/relationships" xmlns:m="http://schemas.openxmlformats.org/officeDocument/2006/math" xmlns:v="urn:schemas-microsoft-com:vml" xmlns:wp14="http://schemas.microsoft.com/office/word/2010/wordprocessingDrawing" xmlns:wp="http://schemas.openxmlformats.org/drawingml/2006/wordprocessingDrawing" xmlns:w10="urn:schemas-microsoft-com:office:word" xmlns:w="http://schemas.openxmlformats.org/wordprocessingml/2006/main" xmlns:w14="http://schemas.microsoft.com/office/word/2010/wordml" xmlns:w15="http://schemas.microsoft.com/office/word/2012/wordml" xmlns:w16cex="http://schemas.microsoft.com/office/word/2018/wordml/cex" xmlns:w16cid="http://schemas.microsoft.com/office/word/2016/wordml/cid" xmlns:w16="http://schemas.microsoft.com/office/word/2018/wordml" xmlns:w16sdtdh="http://schemas.microsoft.com/office/word/2020/wordml/sdtdatahash" xmlns:w16se="http://schemas.microsoft.com/office/word/2015/wordml/symex" xmlns:wpg="http://schemas.microsoft.com/office/word/2010/wordprocessingGroup" xmlns:wpi="http://schemas.microsoft.com/office/word/2010/wordprocessingInk" xmlns:wne="http://schemas.microsoft.com/office/word/2006/wordml" xmlns:wps="http://schemas.microsoft.com/office/word/2010/wordprocessingShape" mc:Ignorable="w14 w15 w16se w16cid w16 w16cex w16sdtdh wp14">
+<w:hdr xmlns:wpc="http://schemas.microsoft.com/office/word/2010/wordprocessingCanvas" xmlns:cx="http://schemas.microsoft.com/office/drawing/2014/chartex" xmlns:cx1="http://schemas.microsoft.com/office/drawing/2015/9/8/chartex" xmlns:cx2="http://schemas.microsoft.com/office/drawing/2015/10/21/chartex" xmlns:cx3="http://schemas.microsoft.com/office/drawing/2016/5/9/chartex" xmlns:cx4="http://schemas.microsoft.com/office/drawing/2016/5/10/chartex" xmlns:cx5="http://schemas.microsoft.com/office/drawing/2016/5/11/chartex" xmlns:cx6="http://schemas.microsoft.com/office/drawing/2016/5/12/chartex" xmlns:cx7="http://schemas.microsoft.com/office/drawing/2016/5/13/chartex" xmlns:cx8="http://schemas.microsoft.com/office/drawing/2016/5/14/chartex" xmlns:mc="http://schemas.openxmlformats.org/markup-compatibility/2006" xmlns:aink="http://schemas.microsoft.com/office/drawing/2016/ink" xmlns:am3d="http://schemas.microsoft.com/office/drawing/2017/model3d" xmlns:o="urn:schemas-microsoft-com:office:office" xmlns:oel="http://schemas.microsoft.com/office/2019/extlst" xmlns:r="http://schemas.openxmlformats.org/officeDocument/2006/relationships" xmlns:m="http://schemas.openxmlformats.org/officeDocument/2006/math" xmlns:v="urn:schemas-microsoft-com:vml" xmlns:wp14="http://schemas.microsoft.com/office/word/2010/wordprocessingDrawing" xmlns:wp="http://schemas.openxmlformats.org/drawingml/2006/wordprocessingDrawing" xmlns:w10="urn:schemas-microsoft-com:office:word" xmlns:w="http://schemas.openxmlformats.org/wordprocessingml/2006/main" xmlns:w14="http://schemas.microsoft.com/office/word/2010/wordml" xmlns:w15="http://schemas.microsoft.com/office/word/2012/wordml" xmlns:w16cex="http://schemas.microsoft.com/office/word/2018/wordml/cex" xmlns:w16cid="http://schemas.microsoft.com/office/word/2016/wordml/cid" xmlns:w16="http://schemas.microsoft.com/office/word/2018/wordml" xmlns:w16du="http://schemas.microsoft.com/office/word/2023/wordml/word16du" xmlns:w16sdtdh="http://schemas.microsoft.com/office/word/2020/wordml/sdtdatahash" xmlns:w16se="http://schemas.microsoft.com/office/word/2015/wordml/symex" xmlns:wpg="http://schemas.microsoft.com/office/word/2010/wordprocessingGroup" xmlns:wpi="http://schemas.microsoft.com/office/word/2010/wordprocessingInk" xmlns:wne="http://schemas.microsoft.com/office/word/2006/wordml" xmlns:wps="http://schemas.microsoft.com/office/word/2010/wordprocessingShape" mc:Ignorable="w14 w15 w16se w16cid w16 w16cex w16sdtdh w16du wp14">
   <w:p>
     <w:pPr>
       <w:pStyle w:val="Header"/>
@@ -4306,7 +3767,7 @@
 </file>
 
 <file path=word/header3.xml><?xml version="1.0" encoding="utf-8"?>
-<w:hdr xmlns:wpc="http://schemas.microsoft.com/office/word/2010/wordprocessingCanvas" xmlns:cx="http://schemas.microsoft.com/office/drawing/2014/chartex" xmlns:cx1="http://schemas.microsoft.com/office/drawing/2015/9/8/chartex" xmlns:cx2="http://schemas.microsoft.com/office/drawing/2015/10/21/chartex" xmlns:cx3="http://schemas.microsoft.com/office/drawing/2016/5/9/chartex" xmlns:cx4="http://schemas.microsoft.com/office/drawing/2016/5/10/chartex" xmlns:cx5="http://schemas.microsoft.com/office/drawing/2016/5/11/chartex" xmlns:cx6="http://schemas.microsoft.com/office/drawing/2016/5/12/chartex" xmlns:cx7="http://schemas.microsoft.com/office/drawing/2016/5/13/chartex" xmlns:cx8="http://schemas.microsoft.com/office/drawing/2016/5/14/chartex" xmlns:mc="http://schemas.openxmlformats.org/markup-compatibility/2006" xmlns:aink="http://schemas.microsoft.com/office/drawing/2016/ink" xmlns:am3d="http://schemas.microsoft.com/office/drawing/2017/model3d" xmlns:o="urn:schemas-microsoft-com:office:office" xmlns:r="http://schemas.openxmlformats.org/officeDocument/2006/relationships" xmlns:m="http://schemas.openxmlformats.org/officeDocument/2006/math" xmlns:v="urn:schemas-microsoft-com:vml" xmlns:wp14="http://schemas.microsoft.com/office/word/2010/wordprocessingDrawing" xmlns:wp="http://schemas.openxmlformats.org/drawingml/2006/wordprocessingDrawing" xmlns:w10="urn:schemas-microsoft-com:office:word" xmlns:w="http://schemas.openxmlformats.org/wordprocessingml/2006/main" xmlns:w14="http://schemas.microsoft.com/office/word/2010/wordml" xmlns:w15="http://schemas.microsoft.com/office/word/2012/wordml" xmlns:w16cex="http://schemas.microsoft.com/office/word/2018/wordml/cex" xmlns:w16cid="http://schemas.microsoft.com/office/word/2016/wordml/cid" xmlns:w16="http://schemas.microsoft.com/office/word/2018/wordml" xmlns:w16sdtdh="http://schemas.microsoft.com/office/word/2020/wordml/sdtdatahash" xmlns:w16se="http://schemas.microsoft.com/office/word/2015/wordml/symex" xmlns:wpg="http://schemas.microsoft.com/office/word/2010/wordprocessingGroup" xmlns:wpi="http://schemas.microsoft.com/office/word/2010/wordprocessingInk" xmlns:wne="http://schemas.microsoft.com/office/word/2006/wordml" xmlns:wps="http://schemas.microsoft.com/office/word/2010/wordprocessingShape" mc:Ignorable="w14 w15 w16se w16cid w16 w16cex w16sdtdh wp14">
+<w:hdr xmlns:wpc="http://schemas.microsoft.com/office/word/2010/wordprocessingCanvas" xmlns:cx="http://schemas.microsoft.com/office/drawing/2014/chartex" xmlns:cx1="http://schemas.microsoft.com/office/drawing/2015/9/8/chartex" xmlns:cx2="http://schemas.microsoft.com/office/drawing/2015/10/21/chartex" xmlns:cx3="http://schemas.microsoft.com/office/drawing/2016/5/9/chartex" xmlns:cx4="http://schemas.microsoft.com/office/drawing/2016/5/10/chartex" xmlns:cx5="http://schemas.microsoft.com/office/drawing/2016/5/11/chartex" xmlns:cx6="http://schemas.microsoft.com/office/drawing/2016/5/12/chartex" xmlns:cx7="http://schemas.microsoft.com/office/drawing/2016/5/13/chartex" xmlns:cx8="http://schemas.microsoft.com/office/drawing/2016/5/14/chartex" xmlns:mc="http://schemas.openxmlformats.org/markup-compatibility/2006" xmlns:aink="http://schemas.microsoft.com/office/drawing/2016/ink" xmlns:am3d="http://schemas.microsoft.com/office/drawing/2017/model3d" xmlns:o="urn:schemas-microsoft-com:office:office" xmlns:oel="http://schemas.microsoft.com/office/2019/extlst" xmlns:r="http://schemas.openxmlformats.org/officeDocument/2006/relationships" xmlns:m="http://schemas.openxmlformats.org/officeDocument/2006/math" xmlns:v="urn:schemas-microsoft-com:vml" xmlns:wp14="http://schemas.microsoft.com/office/word/2010/wordprocessingDrawing" xmlns:wp="http://schemas.openxmlformats.org/drawingml/2006/wordprocessingDrawing" xmlns:w10="urn:schemas-microsoft-com:office:word" xmlns:w="http://schemas.openxmlformats.org/wordprocessingml/2006/main" xmlns:w14="http://schemas.microsoft.com/office/word/2010/wordml" xmlns:w15="http://schemas.microsoft.com/office/word/2012/wordml" xmlns:w16cex="http://schemas.microsoft.com/office/word/2018/wordml/cex" xmlns:w16cid="http://schemas.microsoft.com/office/word/2016/wordml/cid" xmlns:w16="http://schemas.microsoft.com/office/word/2018/wordml" xmlns:w16du="http://schemas.microsoft.com/office/word/2023/wordml/word16du" xmlns:w16sdtdh="http://schemas.microsoft.com/office/word/2020/wordml/sdtdatahash" xmlns:w16se="http://schemas.microsoft.com/office/word/2015/wordml/symex" xmlns:wpg="http://schemas.microsoft.com/office/word/2010/wordprocessingGroup" xmlns:wpi="http://schemas.microsoft.com/office/word/2010/wordprocessingInk" xmlns:wne="http://schemas.microsoft.com/office/word/2006/wordml" xmlns:wps="http://schemas.microsoft.com/office/word/2010/wordprocessingShape" mc:Ignorable="w14 w15 w16se w16cid w16 w16cex w16sdtdh w16du wp14">
   <w:sdt>
     <w:sdtPr>
       <w:id w:val="245153035"/>
@@ -4359,7 +3820,7 @@
 </file>
 
 <file path=word/header4.xml><?xml version="1.0" encoding="utf-8"?>
-<w:hdr xmlns:wpc="http://schemas.microsoft.com/office/word/2010/wordprocessingCanvas" xmlns:cx="http://schemas.microsoft.com/office/drawing/2014/chartex" xmlns:cx1="http://schemas.microsoft.com/office/drawing/2015/9/8/chartex" xmlns:cx2="http://schemas.microsoft.com/office/drawing/2015/10/21/chartex" xmlns:cx3="http://schemas.microsoft.com/office/drawing/2016/5/9/chartex" xmlns:cx4="http://schemas.microsoft.com/office/drawing/2016/5/10/chartex" xmlns:cx5="http://schemas.microsoft.com/office/drawing/2016/5/11/chartex" xmlns:cx6="http://schemas.microsoft.com/office/drawing/2016/5/12/chartex" xmlns:cx7="http://schemas.microsoft.com/office/drawing/2016/5/13/chartex" xmlns:cx8="http://schemas.microsoft.com/office/drawing/2016/5/14/chartex" xmlns:mc="http://schemas.openxmlformats.org/markup-compatibility/2006" xmlns:aink="http://schemas.microsoft.com/office/drawing/2016/ink" xmlns:am3d="http://schemas.microsoft.com/office/drawing/2017/model3d" xmlns:o="urn:schemas-microsoft-com:office:office" xmlns:r="http://schemas.openxmlformats.org/officeDocument/2006/relationships" xmlns:m="http://schemas.openxmlformats.org/officeDocument/2006/math" xmlns:v="urn:schemas-microsoft-com:vml" xmlns:wp14="http://schemas.microsoft.com/office/word/2010/wordprocessingDrawing" xmlns:wp="http://schemas.openxmlformats.org/drawingml/2006/wordprocessingDrawing" xmlns:w10="urn:schemas-microsoft-com:office:word" xmlns:w="http://schemas.openxmlformats.org/wordprocessingml/2006/main" xmlns:w14="http://schemas.microsoft.com/office/word/2010/wordml" xmlns:w15="http://schemas.microsoft.com/office/word/2012/wordml" xmlns:w16cex="http://schemas.microsoft.com/office/word/2018/wordml/cex" xmlns:w16cid="http://schemas.microsoft.com/office/word/2016/wordml/cid" xmlns:w16="http://schemas.microsoft.com/office/word/2018/wordml" xmlns:w16sdtdh="http://schemas.microsoft.com/office/word/2020/wordml/sdtdatahash" xmlns:w16se="http://schemas.microsoft.com/office/word/2015/wordml/symex" xmlns:wpg="http://schemas.microsoft.com/office/word/2010/wordprocessingGroup" xmlns:wpi="http://schemas.microsoft.com/office/word/2010/wordprocessingInk" xmlns:wne="http://schemas.microsoft.com/office/word/2006/wordml" xmlns:wps="http://schemas.microsoft.com/office/word/2010/wordprocessingShape" mc:Ignorable="w14 w15 w16se w16cid w16 w16cex w16sdtdh wp14">
+<w:hdr xmlns:wpc="http://schemas.microsoft.com/office/word/2010/wordprocessingCanvas" xmlns:cx="http://schemas.microsoft.com/office/drawing/2014/chartex" xmlns:cx1="http://schemas.microsoft.com/office/drawing/2015/9/8/chartex" xmlns:cx2="http://schemas.microsoft.com/office/drawing/2015/10/21/chartex" xmlns:cx3="http://schemas.microsoft.com/office/drawing/2016/5/9/chartex" xmlns:cx4="http://schemas.microsoft.com/office/drawing/2016/5/10/chartex" xmlns:cx5="http://schemas.microsoft.com/office/drawing/2016/5/11/chartex" xmlns:cx6="http://schemas.microsoft.com/office/drawing/2016/5/12/chartex" xmlns:cx7="http://schemas.microsoft.com/office/drawing/2016/5/13/chartex" xmlns:cx8="http://schemas.microsoft.com/office/drawing/2016/5/14/chartex" xmlns:mc="http://schemas.openxmlformats.org/markup-compatibility/2006" xmlns:aink="http://schemas.microsoft.com/office/drawing/2016/ink" xmlns:am3d="http://schemas.microsoft.com/office/drawing/2017/model3d" xmlns:o="urn:schemas-microsoft-com:office:office" xmlns:oel="http://schemas.microsoft.com/office/2019/extlst" xmlns:r="http://schemas.openxmlformats.org/officeDocument/2006/relationships" xmlns:m="http://schemas.openxmlformats.org/officeDocument/2006/math" xmlns:v="urn:schemas-microsoft-com:vml" xmlns:wp14="http://schemas.microsoft.com/office/word/2010/wordprocessingDrawing" xmlns:wp="http://schemas.openxmlformats.org/drawingml/2006/wordprocessingDrawing" xmlns:w10="urn:schemas-microsoft-com:office:word" xmlns:w="http://schemas.openxmlformats.org/wordprocessingml/2006/main" xmlns:w14="http://schemas.microsoft.com/office/word/2010/wordml" xmlns:w15="http://schemas.microsoft.com/office/word/2012/wordml" xmlns:w16cex="http://schemas.microsoft.com/office/word/2018/wordml/cex" xmlns:w16cid="http://schemas.microsoft.com/office/word/2016/wordml/cid" xmlns:w16="http://schemas.microsoft.com/office/word/2018/wordml" xmlns:w16du="http://schemas.microsoft.com/office/word/2023/wordml/word16du" xmlns:w16sdtdh="http://schemas.microsoft.com/office/word/2020/wordml/sdtdatahash" xmlns:w16se="http://schemas.microsoft.com/office/word/2015/wordml/symex" xmlns:wpg="http://schemas.microsoft.com/office/word/2010/wordprocessingGroup" xmlns:wpi="http://schemas.microsoft.com/office/word/2010/wordprocessingInk" xmlns:wne="http://schemas.microsoft.com/office/word/2006/wordml" xmlns:wps="http://schemas.microsoft.com/office/word/2010/wordprocessingShape" mc:Ignorable="w14 w15 w16se w16cid w16 w16cex w16sdtdh w16du wp14">
   <w:p>
     <w:pPr>
       <w:pStyle w:val="Header"/>
@@ -4369,7 +3830,7 @@
 </file>
 
 <file path=word/header5.xml><?xml version="1.0" encoding="utf-8"?>
-<w:hdr xmlns:wpc="http://schemas.microsoft.com/office/word/2010/wordprocessingCanvas" xmlns:cx="http://schemas.microsoft.com/office/drawing/2014/chartex" xmlns:cx1="http://schemas.microsoft.com/office/drawing/2015/9/8/chartex" xmlns:cx2="http://schemas.microsoft.com/office/drawing/2015/10/21/chartex" xmlns:cx3="http://schemas.microsoft.com/office/drawing/2016/5/9/chartex" xmlns:cx4="http://schemas.microsoft.com/office/drawing/2016/5/10/chartex" xmlns:cx5="http://schemas.microsoft.com/office/drawing/2016/5/11/chartex" xmlns:cx6="http://schemas.microsoft.com/office/drawing/2016/5/12/chartex" xmlns:cx7="http://schemas.microsoft.com/office/drawing/2016/5/13/chartex" xmlns:cx8="http://schemas.microsoft.com/office/drawing/2016/5/14/chartex" xmlns:mc="http://schemas.openxmlformats.org/markup-compatibility/2006" xmlns:aink="http://schemas.microsoft.com/office/drawing/2016/ink" xmlns:am3d="http://schemas.microsoft.com/office/drawing/2017/model3d" xmlns:o="urn:schemas-microsoft-com:office:office" xmlns:r="http://schemas.openxmlformats.org/officeDocument/2006/relationships" xmlns:m="http://schemas.openxmlformats.org/officeDocument/2006/math" xmlns:v="urn:schemas-microsoft-com:vml" xmlns:wp14="http://schemas.microsoft.com/office/word/2010/wordprocessingDrawing" xmlns:wp="http://schemas.openxmlformats.org/drawingml/2006/wordprocessingDrawing" xmlns:w10="urn:schemas-microsoft-com:office:word" xmlns:w="http://schemas.openxmlformats.org/wordprocessingml/2006/main" xmlns:w14="http://schemas.microsoft.com/office/word/2010/wordml" xmlns:w15="http://schemas.microsoft.com/office/word/2012/wordml" xmlns:w16cex="http://schemas.microsoft.com/office/word/2018/wordml/cex" xmlns:w16cid="http://schemas.microsoft.com/office/word/2016/wordml/cid" xmlns:w16="http://schemas.microsoft.com/office/word/2018/wordml" xmlns:w16sdtdh="http://schemas.microsoft.com/office/word/2020/wordml/sdtdatahash" xmlns:w16se="http://schemas.microsoft.com/office/word/2015/wordml/symex" xmlns:wpg="http://schemas.microsoft.com/office/word/2010/wordprocessingGroup" xmlns:wpi="http://schemas.microsoft.com/office/word/2010/wordprocessingInk" xmlns:wne="http://schemas.microsoft.com/office/word/2006/wordml" xmlns:wps="http://schemas.microsoft.com/office/word/2010/wordprocessingShape" mc:Ignorable="w14 w15 w16se w16cid w16 w16cex w16sdtdh wp14">
+<w:hdr xmlns:wpc="http://schemas.microsoft.com/office/word/2010/wordprocessingCanvas" xmlns:cx="http://schemas.microsoft.com/office/drawing/2014/chartex" xmlns:cx1="http://schemas.microsoft.com/office/drawing/2015/9/8/chartex" xmlns:cx2="http://schemas.microsoft.com/office/drawing/2015/10/21/chartex" xmlns:cx3="http://schemas.microsoft.com/office/drawing/2016/5/9/chartex" xmlns:cx4="http://schemas.microsoft.com/office/drawing/2016/5/10/chartex" xmlns:cx5="http://schemas.microsoft.com/office/drawing/2016/5/11/chartex" xmlns:cx6="http://schemas.microsoft.com/office/drawing/2016/5/12/chartex" xmlns:cx7="http://schemas.microsoft.com/office/drawing/2016/5/13/chartex" xmlns:cx8="http://schemas.microsoft.com/office/drawing/2016/5/14/chartex" xmlns:mc="http://schemas.openxmlformats.org/markup-compatibility/2006" xmlns:aink="http://schemas.microsoft.com/office/drawing/2016/ink" xmlns:am3d="http://schemas.microsoft.com/office/drawing/2017/model3d" xmlns:o="urn:schemas-microsoft-com:office:office" xmlns:oel="http://schemas.microsoft.com/office/2019/extlst" xmlns:r="http://schemas.openxmlformats.org/officeDocument/2006/relationships" xmlns:m="http://schemas.openxmlformats.org/officeDocument/2006/math" xmlns:v="urn:schemas-microsoft-com:vml" xmlns:wp14="http://schemas.microsoft.com/office/word/2010/wordprocessingDrawing" xmlns:wp="http://schemas.openxmlformats.org/drawingml/2006/wordprocessingDrawing" xmlns:w10="urn:schemas-microsoft-com:office:word" xmlns:w="http://schemas.openxmlformats.org/wordprocessingml/2006/main" xmlns:w14="http://schemas.microsoft.com/office/word/2010/wordml" xmlns:w15="http://schemas.microsoft.com/office/word/2012/wordml" xmlns:w16cex="http://schemas.microsoft.com/office/word/2018/wordml/cex" xmlns:w16cid="http://schemas.microsoft.com/office/word/2016/wordml/cid" xmlns:w16="http://schemas.microsoft.com/office/word/2018/wordml" xmlns:w16du="http://schemas.microsoft.com/office/word/2023/wordml/word16du" xmlns:w16sdtdh="http://schemas.microsoft.com/office/word/2020/wordml/sdtdatahash" xmlns:w16se="http://schemas.microsoft.com/office/word/2015/wordml/symex" xmlns:wpg="http://schemas.microsoft.com/office/word/2010/wordprocessingGroup" xmlns:wpi="http://schemas.microsoft.com/office/word/2010/wordprocessingInk" xmlns:wne="http://schemas.microsoft.com/office/word/2006/wordml" xmlns:wps="http://schemas.microsoft.com/office/word/2010/wordprocessingShape" mc:Ignorable="w14 w15 w16se w16cid w16 w16cex w16sdtdh w16du wp14">
   <w:sdt>
     <w:sdtPr>
       <w:id w:val="-1719968171"/>
@@ -4422,7 +3883,7 @@
 </file>
 
 <file path=word/header6.xml><?xml version="1.0" encoding="utf-8"?>
-<w:hdr xmlns:wpc="http://schemas.microsoft.com/office/word/2010/wordprocessingCanvas" xmlns:cx="http://schemas.microsoft.com/office/drawing/2014/chartex" xmlns:cx1="http://schemas.microsoft.com/office/drawing/2015/9/8/chartex" xmlns:cx2="http://schemas.microsoft.com/office/drawing/2015/10/21/chartex" xmlns:cx3="http://schemas.microsoft.com/office/drawing/2016/5/9/chartex" xmlns:cx4="http://schemas.microsoft.com/office/drawing/2016/5/10/chartex" xmlns:cx5="http://schemas.microsoft.com/office/drawing/2016/5/11/chartex" xmlns:cx6="http://schemas.microsoft.com/office/drawing/2016/5/12/chartex" xmlns:cx7="http://schemas.microsoft.com/office/drawing/2016/5/13/chartex" xmlns:cx8="http://schemas.microsoft.com/office/drawing/2016/5/14/chartex" xmlns:mc="http://schemas.openxmlformats.org/markup-compatibility/2006" xmlns:aink="http://schemas.microsoft.com/office/drawing/2016/ink" xmlns:am3d="http://schemas.microsoft.com/office/drawing/2017/model3d" xmlns:o="urn:schemas-microsoft-com:office:office" xmlns:r="http://schemas.openxmlformats.org/officeDocument/2006/relationships" xmlns:m="http://schemas.openxmlformats.org/officeDocument/2006/math" xmlns:v="urn:schemas-microsoft-com:vml" xmlns:wp14="http://schemas.microsoft.com/office/word/2010/wordprocessingDrawing" xmlns:wp="http://schemas.openxmlformats.org/drawingml/2006/wordprocessingDrawing" xmlns:w10="urn:schemas-microsoft-com:office:word" xmlns:w="http://schemas.openxmlformats.org/wordprocessingml/2006/main" xmlns:w14="http://schemas.microsoft.com/office/word/2010/wordml" xmlns:w15="http://schemas.microsoft.com/office/word/2012/wordml" xmlns:w16cex="http://schemas.microsoft.com/office/word/2018/wordml/cex" xmlns:w16cid="http://schemas.microsoft.com/office/word/2016/wordml/cid" xmlns:w16="http://schemas.microsoft.com/office/word/2018/wordml" xmlns:w16sdtdh="http://schemas.microsoft.com/office/word/2020/wordml/sdtdatahash" xmlns:w16se="http://schemas.microsoft.com/office/word/2015/wordml/symex" xmlns:wpg="http://schemas.microsoft.com/office/word/2010/wordprocessingGroup" xmlns:wpi="http://schemas.microsoft.com/office/word/2010/wordprocessingInk" xmlns:wne="http://schemas.microsoft.com/office/word/2006/wordml" xmlns:wps="http://schemas.microsoft.com/office/word/2010/wordprocessingShape" mc:Ignorable="w14 w15 w16se w16cid w16 w16cex w16sdtdh wp14">
+<w:hdr xmlns:wpc="http://schemas.microsoft.com/office/word/2010/wordprocessingCanvas" xmlns:cx="http://schemas.microsoft.com/office/drawing/2014/chartex" xmlns:cx1="http://schemas.microsoft.com/office/drawing/2015/9/8/chartex" xmlns:cx2="http://schemas.microsoft.com/office/drawing/2015/10/21/chartex" xmlns:cx3="http://schemas.microsoft.com/office/drawing/2016/5/9/chartex" xmlns:cx4="http://schemas.microsoft.com/office/drawing/2016/5/10/chartex" xmlns:cx5="http://schemas.microsoft.com/office/drawing/2016/5/11/chartex" xmlns:cx6="http://schemas.microsoft.com/office/drawing/2016/5/12/chartex" xmlns:cx7="http://schemas.microsoft.com/office/drawing/2016/5/13/chartex" xmlns:cx8="http://schemas.microsoft.com/office/drawing/2016/5/14/chartex" xmlns:mc="http://schemas.openxmlformats.org/markup-compatibility/2006" xmlns:aink="http://schemas.microsoft.com/office/drawing/2016/ink" xmlns:am3d="http://schemas.microsoft.com/office/drawing/2017/model3d" xmlns:o="urn:schemas-microsoft-com:office:office" xmlns:oel="http://schemas.microsoft.com/office/2019/extlst" xmlns:r="http://schemas.openxmlformats.org/officeDocument/2006/relationships" xmlns:m="http://schemas.openxmlformats.org/officeDocument/2006/math" xmlns:v="urn:schemas-microsoft-com:vml" xmlns:wp14="http://schemas.microsoft.com/office/word/2010/wordprocessingDrawing" xmlns:wp="http://schemas.openxmlformats.org/drawingml/2006/wordprocessingDrawing" xmlns:w10="urn:schemas-microsoft-com:office:word" xmlns:w="http://schemas.openxmlformats.org/wordprocessingml/2006/main" xmlns:w14="http://schemas.microsoft.com/office/word/2010/wordml" xmlns:w15="http://schemas.microsoft.com/office/word/2012/wordml" xmlns:w16cex="http://schemas.microsoft.com/office/word/2018/wordml/cex" xmlns:w16cid="http://schemas.microsoft.com/office/word/2016/wordml/cid" xmlns:w16="http://schemas.microsoft.com/office/word/2018/wordml" xmlns:w16du="http://schemas.microsoft.com/office/word/2023/wordml/word16du" xmlns:w16sdtdh="http://schemas.microsoft.com/office/word/2020/wordml/sdtdatahash" xmlns:w16se="http://schemas.microsoft.com/office/word/2015/wordml/symex" xmlns:wpg="http://schemas.microsoft.com/office/word/2010/wordprocessingGroup" xmlns:wpi="http://schemas.microsoft.com/office/word/2010/wordprocessingInk" xmlns:wne="http://schemas.microsoft.com/office/word/2006/wordml" xmlns:wps="http://schemas.microsoft.com/office/word/2010/wordprocessingShape" mc:Ignorable="w14 w15 w16se w16cid w16 w16cex w16sdtdh w16du wp14">
   <w:p>
     <w:pPr>
       <w:pStyle w:val="Header"/>
@@ -4438,7 +3899,7 @@
 </file>
 
 <file path=word/numbering.xml><?xml version="1.0" encoding="utf-8"?>
-<w:numbering xmlns:wpc="http://schemas.microsoft.com/office/word/2010/wordprocessingCanvas" xmlns:cx="http://schemas.microsoft.com/office/drawing/2014/chartex" xmlns:cx1="http://schemas.microsoft.com/office/drawing/2015/9/8/chartex" xmlns:cx2="http://schemas.microsoft.com/office/drawing/2015/10/21/chartex" xmlns:cx3="http://schemas.microsoft.com/office/drawing/2016/5/9/chartex" xmlns:cx4="http://schemas.microsoft.com/office/drawing/2016/5/10/chartex" xmlns:cx5="http://schemas.microsoft.com/office/drawing/2016/5/11/chartex" xmlns:cx6="http://schemas.microsoft.com/office/drawing/2016/5/12/chartex" xmlns:cx7="http://schemas.microsoft.com/office/drawing/2016/5/13/chartex" xmlns:cx8="http://schemas.microsoft.com/office/drawing/2016/5/14/chartex" xmlns:mc="http://schemas.openxmlformats.org/markup-compatibility/2006" xmlns:aink="http://schemas.microsoft.com/office/drawing/2016/ink" xmlns:am3d="http://schemas.microsoft.com/office/drawing/2017/model3d" xmlns:o="urn:schemas-microsoft-com:office:office" xmlns:r="http://schemas.openxmlformats.org/officeDocument/2006/relationships" xmlns:m="http://schemas.openxmlformats.org/officeDocument/2006/math" xmlns:v="urn:schemas-microsoft-com:vml" xmlns:wp14="http://schemas.microsoft.com/office/word/2010/wordprocessingDrawing" xmlns:wp="http://schemas.openxmlformats.org/drawingml/2006/wordprocessingDrawing" xmlns:w10="urn:schemas-microsoft-com:office:word" xmlns:w="http://schemas.openxmlformats.org/wordprocessingml/2006/main" xmlns:w14="http://schemas.microsoft.com/office/word/2010/wordml" xmlns:w15="http://schemas.microsoft.com/office/word/2012/wordml" xmlns:w16cex="http://schemas.microsoft.com/office/word/2018/wordml/cex" xmlns:w16cid="http://schemas.microsoft.com/office/word/2016/wordml/cid" xmlns:w16="http://schemas.microsoft.com/office/word/2018/wordml" xmlns:w16sdtdh="http://schemas.microsoft.com/office/word/2020/wordml/sdtdatahash" xmlns:w16se="http://schemas.microsoft.com/office/word/2015/wordml/symex" xmlns:wpg="http://schemas.microsoft.com/office/word/2010/wordprocessingGroup" xmlns:wpi="http://schemas.microsoft.com/office/word/2010/wordprocessingInk" xmlns:wne="http://schemas.microsoft.com/office/word/2006/wordml" xmlns:wps="http://schemas.microsoft.com/office/word/2010/wordprocessingShape" mc:Ignorable="w14 w15 w16se w16cid w16 w16cex w16sdtdh wp14">
+<w:numbering xmlns:wpc="http://schemas.microsoft.com/office/word/2010/wordprocessingCanvas" xmlns:cx="http://schemas.microsoft.com/office/drawing/2014/chartex" xmlns:cx1="http://schemas.microsoft.com/office/drawing/2015/9/8/chartex" xmlns:cx2="http://schemas.microsoft.com/office/drawing/2015/10/21/chartex" xmlns:cx3="http://schemas.microsoft.com/office/drawing/2016/5/9/chartex" xmlns:cx4="http://schemas.microsoft.com/office/drawing/2016/5/10/chartex" xmlns:cx5="http://schemas.microsoft.com/office/drawing/2016/5/11/chartex" xmlns:cx6="http://schemas.microsoft.com/office/drawing/2016/5/12/chartex" xmlns:cx7="http://schemas.microsoft.com/office/drawing/2016/5/13/chartex" xmlns:cx8="http://schemas.microsoft.com/office/drawing/2016/5/14/chartex" xmlns:mc="http://schemas.openxmlformats.org/markup-compatibility/2006" xmlns:aink="http://schemas.microsoft.com/office/drawing/2016/ink" xmlns:am3d="http://schemas.microsoft.com/office/drawing/2017/model3d" xmlns:o="urn:schemas-microsoft-com:office:office" xmlns:oel="http://schemas.microsoft.com/office/2019/extlst" xmlns:r="http://schemas.openxmlformats.org/officeDocument/2006/relationships" xmlns:m="http://schemas.openxmlformats.org/officeDocument/2006/math" xmlns:v="urn:schemas-microsoft-com:vml" xmlns:wp14="http://schemas.microsoft.com/office/word/2010/wordprocessingDrawing" xmlns:wp="http://schemas.openxmlformats.org/drawingml/2006/wordprocessingDrawing" xmlns:w10="urn:schemas-microsoft-com:office:word" xmlns:w="http://schemas.openxmlformats.org/wordprocessingml/2006/main" xmlns:w14="http://schemas.microsoft.com/office/word/2010/wordml" xmlns:w15="http://schemas.microsoft.com/office/word/2012/wordml" xmlns:w16cex="http://schemas.microsoft.com/office/word/2018/wordml/cex" xmlns:w16cid="http://schemas.microsoft.com/office/word/2016/wordml/cid" xmlns:w16="http://schemas.microsoft.com/office/word/2018/wordml" xmlns:w16du="http://schemas.microsoft.com/office/word/2023/wordml/word16du" xmlns:w16sdtdh="http://schemas.microsoft.com/office/word/2020/wordml/sdtdatahash" xmlns:w16se="http://schemas.microsoft.com/office/word/2015/wordml/symex" xmlns:wpg="http://schemas.microsoft.com/office/word/2010/wordprocessingGroup" xmlns:wpi="http://schemas.microsoft.com/office/word/2010/wordprocessingInk" xmlns:wne="http://schemas.microsoft.com/office/word/2006/wordml" xmlns:wps="http://schemas.microsoft.com/office/word/2010/wordprocessingShape" mc:Ignorable="w14 w15 w16se w16cid w16 w16cex w16sdtdh w16du wp14">
   <w:abstractNum w:abstractNumId="0" w15:restartNumberingAfterBreak="0">
     <w:nsid w:val="05F071DF"/>
     <w:multiLevelType w:val="hybridMultilevel"/>
@@ -5729,47 +5190,47 @@
       </w:pPr>
     </w:lvl>
   </w:abstractNum>
-  <w:num w:numId="1">
+  <w:num w:numId="1" w16cid:durableId="598686589">
     <w:abstractNumId w:val="7"/>
   </w:num>
-  <w:num w:numId="2">
+  <w:num w:numId="2" w16cid:durableId="1323968261">
     <w:abstractNumId w:val="3"/>
   </w:num>
-  <w:num w:numId="3">
+  <w:num w:numId="3" w16cid:durableId="408428912">
     <w:abstractNumId w:val="2"/>
   </w:num>
-  <w:num w:numId="4">
+  <w:num w:numId="4" w16cid:durableId="310334088">
     <w:abstractNumId w:val="11"/>
   </w:num>
-  <w:num w:numId="5">
+  <w:num w:numId="5" w16cid:durableId="737826103">
     <w:abstractNumId w:val="8"/>
   </w:num>
-  <w:num w:numId="6">
+  <w:num w:numId="6" w16cid:durableId="1865745618">
     <w:abstractNumId w:val="9"/>
   </w:num>
-  <w:num w:numId="7">
+  <w:num w:numId="7" w16cid:durableId="1690176892">
     <w:abstractNumId w:val="5"/>
   </w:num>
-  <w:num w:numId="8">
+  <w:num w:numId="8" w16cid:durableId="430124696">
     <w:abstractNumId w:val="0"/>
   </w:num>
-  <w:num w:numId="9">
+  <w:num w:numId="9" w16cid:durableId="440496899">
     <w:abstractNumId w:val="6"/>
   </w:num>
-  <w:num w:numId="10">
+  <w:num w:numId="10" w16cid:durableId="1243954671">
     <w:abstractNumId w:val="10"/>
   </w:num>
-  <w:num w:numId="11">
+  <w:num w:numId="11" w16cid:durableId="219829843">
     <w:abstractNumId w:val="1"/>
   </w:num>
-  <w:num w:numId="12">
+  <w:num w:numId="12" w16cid:durableId="1333414320">
     <w:abstractNumId w:val="4"/>
   </w:num>
 </w:numbering>
 </file>
 
 <file path=word/styles.xml><?xml version="1.0" encoding="utf-8"?>
-<w:styles xmlns:mc="http://schemas.openxmlformats.org/markup-compatibility/2006" xmlns:r="http://schemas.openxmlformats.org/officeDocument/2006/relationships" xmlns:w="http://schemas.openxmlformats.org/wordprocessingml/2006/main" xmlns:w14="http://schemas.microsoft.com/office/word/2010/wordml" xmlns:w15="http://schemas.microsoft.com/office/word/2012/wordml" xmlns:w16cex="http://schemas.microsoft.com/office/word/2018/wordml/cex" xmlns:w16cid="http://schemas.microsoft.com/office/word/2016/wordml/cid" xmlns:w16="http://schemas.microsoft.com/office/word/2018/wordml" xmlns:w16sdtdh="http://schemas.microsoft.com/office/word/2020/wordml/sdtdatahash" xmlns:w16se="http://schemas.microsoft.com/office/word/2015/wordml/symex" mc:Ignorable="w14 w15 w16se w16cid w16 w16cex w16sdtdh">
+<w:styles xmlns:mc="http://schemas.openxmlformats.org/markup-compatibility/2006" xmlns:r="http://schemas.openxmlformats.org/officeDocument/2006/relationships" xmlns:w="http://schemas.openxmlformats.org/wordprocessingml/2006/main" xmlns:w14="http://schemas.microsoft.com/office/word/2010/wordml" xmlns:w15="http://schemas.microsoft.com/office/word/2012/wordml" xmlns:w16cex="http://schemas.microsoft.com/office/word/2018/wordml/cex" xmlns:w16cid="http://schemas.microsoft.com/office/word/2016/wordml/cid" xmlns:w16="http://schemas.microsoft.com/office/word/2018/wordml" xmlns:w16du="http://schemas.microsoft.com/office/word/2023/wordml/word16du" xmlns:w16sdtdh="http://schemas.microsoft.com/office/word/2020/wordml/sdtdatahash" xmlns:w16se="http://schemas.microsoft.com/office/word/2015/wordml/symex" mc:Ignorable="w14 w15 w16se w16cid w16 w16cex w16sdtdh w16du">
   <w:docDefaults>
     <w:rPrDefault>
       <w:rPr>

</xml_diff>